<commit_message>
Ajout d'un module qui ouvre le formulaire, pour l'utilisateur
</commit_message>
<xml_diff>
--- a/Guide de survie.docx
+++ b/Guide de survie.docx
@@ -92,7 +92,7 @@
               </wp:anchor>
             </w:drawing>
           </mc:Choice>
-          <mc:Fallback xmlns:sl="http://schemas.openxmlformats.org/schemaLibrary/2006/main" xmlns:a="http://schemas.openxmlformats.org/drawingml/2006/main" xmlns:pic="http://schemas.openxmlformats.org/drawingml/2006/picture" xmlns:c="http://schemas.openxmlformats.org/drawingml/2006/chart" xmlns:lc="http://schemas.openxmlformats.org/drawingml/2006/lockedCanvas" xmlns:dgm="http://schemas.openxmlformats.org/drawingml/2006/diagram">
+          <mc:Fallback xmlns:dgm="http://schemas.openxmlformats.org/drawingml/2006/diagram" xmlns:lc="http://schemas.openxmlformats.org/drawingml/2006/lockedCanvas" xmlns:c="http://schemas.openxmlformats.org/drawingml/2006/chart" xmlns:pic="http://schemas.openxmlformats.org/drawingml/2006/picture" xmlns:a="http://schemas.openxmlformats.org/drawingml/2006/main" xmlns:sl="http://schemas.openxmlformats.org/schemaLibrary/2006/main">
             <w:drawing>
               <wp:anchor allowOverlap="1" behindDoc="0" distB="0" distT="0" distL="114300" distR="114300" hidden="0" layoutInCell="1" locked="0" relativeHeight="0" simplePos="0">
                 <wp:simplePos x="0" y="0"/>
@@ -192,6 +192,26 @@
         <w:jc w:val="both"/>
         <w:rPr>
           <w:rFonts w:ascii="Open Sans" w:eastAsia="Open Sans" w:hAnsi="Open Sans" w:cs="Open Sans"/>
+          <w:sz w:val="21"/>
+          <w:szCs w:val="21"/>
+        </w:rPr>
+      </w:pPr>
+      <w:r>
+        <w:rPr>
+          <w:rFonts w:ascii="Open Sans" w:eastAsia="Open Sans" w:hAnsi="Open Sans" w:cs="Open Sans"/>
+          <w:sz w:val="21"/>
+          <w:szCs w:val="21"/>
+        </w:rPr>
+        <w:t>Le but de ce document est d’aider à l’installation et l’utilisation de la macro d’automatisation des itérations LAS à l’EPSA.</w:t>
+      </w:r>
+    </w:p>
+    <w:p>
+      <w:pPr>
+        <w:shd w:val="clear" w:color="auto" w:fill="FFFFFF"/>
+        <w:spacing w:after="220" w:line="240" w:lineRule="auto"/>
+        <w:jc w:val="both"/>
+        <w:rPr>
+          <w:rFonts w:ascii="Open Sans" w:eastAsia="Open Sans" w:hAnsi="Open Sans" w:cs="Open Sans"/>
           <w:b/>
           <w:color w:val="FF0000"/>
           <w:sz w:val="20"/>
@@ -204,7 +224,34 @@
           <w:sz w:val="21"/>
           <w:szCs w:val="21"/>
         </w:rPr>
-        <w:t>Le but de ce document est d’aider à l’installation et l’utilisation de la macro d’automatisation des itérations LAS à l’EPSA.</w:t>
+        <w:t>Cette macro a été réalisée en 2020 et est une version automatisée pour la MAJ des points LAS en utilisant Lotus. Cette macro utilise donc de la programmation VBA et fait suite au 1</w:t>
+      </w:r>
+      <w:r>
+        <w:rPr>
+          <w:rFonts w:ascii="Open Sans" w:eastAsia="Open Sans" w:hAnsi="Open Sans" w:cs="Open Sans"/>
+          <w:sz w:val="21"/>
+          <w:szCs w:val="21"/>
+          <w:vertAlign w:val="superscript"/>
+        </w:rPr>
+        <w:t>er</w:t>
+      </w:r>
+      <w:r>
+        <w:rPr>
+          <w:rFonts w:ascii="Open Sans" w:eastAsia="Open Sans" w:hAnsi="Open Sans" w:cs="Open Sans"/>
+          <w:sz w:val="21"/>
+          <w:szCs w:val="21"/>
+        </w:rPr>
+        <w:t xml:space="preserve"> LASAuto de l’EPSA </w:t>
+      </w:r>
+      <w:bookmarkStart w:id="0" w:name="_GoBack"/>
+      <w:bookmarkEnd w:id="0"/>
+      <w:r>
+        <w:rPr>
+          <w:rFonts w:ascii="Open Sans" w:eastAsia="Open Sans" w:hAnsi="Open Sans" w:cs="Open Sans"/>
+          <w:sz w:val="21"/>
+          <w:szCs w:val="21"/>
+        </w:rPr>
+        <w:t>qui reposait sur l’utilisation d’un Catalog.</w:t>
       </w:r>
     </w:p>
     <w:p>
@@ -282,7 +329,6 @@
         </w:rPr>
         <w:t xml:space="preserve">Bien avoir construit le Product </w:t>
       </w:r>
-      <w:proofErr w:type="spellStart"/>
       <w:r>
         <w:rPr>
           <w:rFonts w:ascii="Open Sans" w:eastAsia="Open Sans" w:hAnsi="Open Sans" w:cs="Open Sans"/>
@@ -291,18 +337,7 @@
           <w:sz w:val="21"/>
           <w:szCs w:val="21"/>
         </w:rPr>
-        <w:t>Suspension.CATProduct</w:t>
-      </w:r>
-      <w:proofErr w:type="spellEnd"/>
-      <w:r>
-        <w:rPr>
-          <w:rFonts w:ascii="Open Sans" w:eastAsia="Open Sans" w:hAnsi="Open Sans" w:cs="Open Sans"/>
-          <w:i/>
-          <w:iCs/>
-          <w:sz w:val="21"/>
-          <w:szCs w:val="21"/>
-        </w:rPr>
-        <w:t xml:space="preserve"> </w:t>
+        <w:t xml:space="preserve">Suspension.CATProduct </w:t>
       </w:r>
       <w:r>
         <w:rPr>
@@ -512,7 +547,6 @@
           <w:sz w:val="24"/>
           <w:szCs w:val="24"/>
         </w:rPr>
-        <w:lastRenderedPageBreak/>
         <w:t>Ajouter la macro à l</w:t>
       </w:r>
       <w:r>
@@ -906,7 +940,6 @@
         </w:rPr>
         <w:t xml:space="preserve"> et sélectionner </w:t>
       </w:r>
-      <w:proofErr w:type="spellStart"/>
       <w:r>
         <w:rPr>
           <w:rFonts w:ascii="Open Sans" w:hAnsi="Open Sans"/>
@@ -925,7 +958,6 @@
         </w:rPr>
         <w:t>.catvba</w:t>
       </w:r>
-      <w:proofErr w:type="spellEnd"/>
       <w:r>
         <w:rPr>
           <w:rFonts w:ascii="Open Sans" w:hAnsi="Open Sans"/>
@@ -937,7 +969,9 @@
       <w:r>
         <w:t>\</w:t>
       </w:r>
-      <w:proofErr w:type="spellStart"/>
+      <w:r>
+        <w:t xml:space="preserve">01 - </w:t>
+      </w:r>
       <w:r>
         <w:rPr>
           <w:rFonts w:ascii="Open Sans" w:hAnsi="Open Sans"/>
@@ -946,7 +980,6 @@
         </w:rPr>
         <w:t>VBAproject</w:t>
       </w:r>
-      <w:proofErr w:type="spellEnd"/>
       <w:r>
         <w:rPr>
           <w:rFonts w:ascii="Open Sans" w:hAnsi="Open Sans"/>
@@ -1148,7 +1181,6 @@
           <w:sz w:val="24"/>
           <w:szCs w:val="24"/>
         </w:rPr>
-        <w:lastRenderedPageBreak/>
         <w:t xml:space="preserve">Ajouter </w:t>
       </w:r>
       <w:r>
@@ -1190,25 +1222,14 @@
         </w:rPr>
         <w:t xml:space="preserve">Ouvrir l’atelier </w:t>
       </w:r>
-      <w:proofErr w:type="spellStart"/>
-      <w:r>
-        <w:rPr>
-          <w:rFonts w:ascii="Open Sans" w:hAnsi="Open Sans"/>
-          <w:b/>
-          <w:sz w:val="21"/>
-          <w:szCs w:val="21"/>
-        </w:rPr>
-        <w:t>Assembly</w:t>
-      </w:r>
-      <w:proofErr w:type="spellEnd"/>
-      <w:r>
-        <w:rPr>
-          <w:rFonts w:ascii="Open Sans" w:hAnsi="Open Sans"/>
-          <w:b/>
-          <w:sz w:val="21"/>
-          <w:szCs w:val="21"/>
-        </w:rPr>
-        <w:t xml:space="preserve"> Design</w:t>
+      <w:r>
+        <w:rPr>
+          <w:rFonts w:ascii="Open Sans" w:hAnsi="Open Sans"/>
+          <w:b/>
+          <w:sz w:val="21"/>
+          <w:szCs w:val="21"/>
+        </w:rPr>
+        <w:t>Assembly Design</w:t>
       </w:r>
     </w:p>
     <w:p>
@@ -1648,79 +1669,7 @@
           <w:sz w:val="17"/>
           <w:szCs w:val="18"/>
         </w:rPr>
-        <w:t xml:space="preserve"> mais ne fonctionne : ait regardé sur des Forums et il y a un peu de code à faire : Flemme un peu : </w:t>
-      </w:r>
-      <w:r>
-        <w:rPr>
-          <w:rFonts w:ascii="Open Sans" w:hAnsi="Open Sans"/>
-          <w:i/>
-          <w:iCs/>
-          <w:sz w:val="17"/>
-          <w:szCs w:val="18"/>
-        </w:rPr>
-        <w:t>-</w:t>
-      </w:r>
-      <w:proofErr w:type="gramStart"/>
-      <w:r>
-        <w:rPr>
-          <w:rFonts w:ascii="Open Sans" w:hAnsi="Open Sans"/>
-          <w:i/>
-          <w:iCs/>
-          <w:sz w:val="17"/>
-          <w:szCs w:val="18"/>
-        </w:rPr>
-        <w:t>&gt;</w:t>
-      </w:r>
-      <w:r>
-        <w:rPr>
-          <w:rFonts w:ascii="Open Sans" w:hAnsi="Open Sans"/>
-          <w:i/>
-          <w:iCs/>
-          <w:sz w:val="17"/>
-          <w:szCs w:val="18"/>
-        </w:rPr>
-        <w:t> </w:t>
-      </w:r>
-      <w:r>
-        <w:rPr>
-          <w:rFonts w:ascii="Open Sans" w:hAnsi="Open Sans"/>
-          <w:i/>
-          <w:iCs/>
-          <w:sz w:val="17"/>
-          <w:szCs w:val="18"/>
-        </w:rPr>
-        <w:t xml:space="preserve"> </w:t>
-      </w:r>
-      <w:r>
-        <w:rPr>
-          <w:rFonts w:ascii="Open Sans" w:hAnsi="Open Sans"/>
-          <w:i/>
-          <w:iCs/>
-          <w:sz w:val="17"/>
-          <w:szCs w:val="18"/>
-        </w:rPr>
-        <w:t>«</w:t>
-      </w:r>
-      <w:proofErr w:type="gramEnd"/>
-      <w:r>
-        <w:rPr>
-          <w:rFonts w:ascii="Open Sans" w:hAnsi="Open Sans"/>
-          <w:i/>
-          <w:iCs/>
-          <w:sz w:val="17"/>
-          <w:szCs w:val="18"/>
-        </w:rPr>
-        <w:t> </w:t>
-      </w:r>
-      <w:r>
-        <w:rPr>
-          <w:rFonts w:ascii="Open Sans" w:hAnsi="Open Sans"/>
-          <w:i/>
-          <w:iCs/>
-          <w:sz w:val="17"/>
-          <w:szCs w:val="18"/>
-        </w:rPr>
-        <w:t>Cliquer sur le module </w:t>
+        <w:t xml:space="preserve"> mais ne fonctionne : ait regardé sur des Forums et il y a un peu de code à faire : Flemme un peu : -&gt;  « Cliquer sur le module </w:t>
       </w:r>
       <w:r>
         <w:rPr>
@@ -1763,69 +1712,151 @@
           <w:sz w:val="17"/>
           <w:szCs w:val="18"/>
         </w:rPr>
-        <w:t xml:space="preserve"> -&gt; dans Icones cliquer sur le dossier</w:t>
-      </w:r>
-      <w:r>
-        <w:rPr>
-          <w:rFonts w:ascii="Open Sans" w:hAnsi="Open Sans"/>
+        <w:t xml:space="preserve"> -&gt; dans Icones cliquer sur le dossier Pictogramme_wheel.bmp »)</w:t>
+      </w:r>
+    </w:p>
+    <w:p>
+      <w:pPr>
+        <w:rPr>
+          <w:rFonts w:ascii="Open Sans" w:hAnsi="Open Sans"/>
+          <w:sz w:val="21"/>
+          <w:szCs w:val="21"/>
+        </w:rPr>
+      </w:pPr>
+      <w:r>
+        <w:rPr>
+          <w:rFonts w:ascii="Open Sans" w:hAnsi="Open Sans"/>
+          <w:sz w:val="21"/>
+          <w:szCs w:val="21"/>
+        </w:rPr>
+        <w:t>Faire glisser</w:t>
+      </w:r>
+      <w:r>
+        <w:rPr>
+          <w:rFonts w:ascii="Open Sans" w:hAnsi="Open Sans"/>
+          <w:sz w:val="21"/>
+          <w:szCs w:val="21"/>
+        </w:rPr>
+        <w:t> </w:t>
+      </w:r>
+      <w:r>
+        <w:rPr>
+          <w:rFonts w:ascii="Open Sans" w:hAnsi="Open Sans"/>
+          <w:b/>
+          <w:sz w:val="21"/>
+          <w:szCs w:val="21"/>
+        </w:rPr>
+        <w:t>???</w:t>
+      </w:r>
+      <w:r>
+        <w:rPr>
+          <w:rFonts w:ascii="Open Sans" w:hAnsi="Open Sans"/>
+          <w:sz w:val="21"/>
+          <w:szCs w:val="21"/>
+        </w:rPr>
+        <w:t xml:space="preserve"> dans la nouvelle barre d’outils.</w:t>
+      </w:r>
+    </w:p>
+    <w:p>
+      <w:pPr>
+        <w:rPr>
+          <w:rFonts w:ascii="Open Sans" w:eastAsia="Open Sans" w:hAnsi="Open Sans" w:cs="Open Sans"/>
+          <w:b/>
+          <w:sz w:val="24"/>
+          <w:szCs w:val="24"/>
+        </w:rPr>
+      </w:pPr>
+    </w:p>
+    <w:p>
+      <w:pPr>
+        <w:rPr>
+          <w:rFonts w:ascii="Open Sans" w:eastAsia="Open Sans" w:hAnsi="Open Sans" w:cs="Open Sans"/>
+          <w:b/>
+          <w:sz w:val="24"/>
+          <w:szCs w:val="24"/>
+        </w:rPr>
+      </w:pPr>
+    </w:p>
+    <w:p>
+      <w:pPr>
+        <w:rPr>
+          <w:rFonts w:ascii="Open Sans" w:eastAsia="Open Sans" w:hAnsi="Open Sans" w:cs="Open Sans"/>
+          <w:b/>
+          <w:sz w:val="24"/>
+          <w:szCs w:val="24"/>
+        </w:rPr>
+      </w:pPr>
+    </w:p>
+    <w:p>
+      <w:pPr>
+        <w:rPr>
+          <w:rFonts w:ascii="Open Sans" w:eastAsia="Open Sans" w:hAnsi="Open Sans" w:cs="Open Sans"/>
+          <w:b/>
+          <w:sz w:val="24"/>
+          <w:szCs w:val="24"/>
+        </w:rPr>
+      </w:pPr>
+    </w:p>
+    <w:p>
+      <w:pPr>
+        <w:rPr>
+          <w:rFonts w:ascii="Open Sans" w:eastAsia="Open Sans" w:hAnsi="Open Sans" w:cs="Open Sans"/>
+          <w:b/>
+          <w:sz w:val="24"/>
+          <w:szCs w:val="24"/>
+        </w:rPr>
+      </w:pPr>
+    </w:p>
+    <w:p>
+      <w:pPr>
+        <w:rPr>
+          <w:rFonts w:ascii="Open Sans" w:eastAsia="Open Sans" w:hAnsi="Open Sans" w:cs="Open Sans"/>
+          <w:b/>
+          <w:sz w:val="24"/>
+          <w:szCs w:val="24"/>
+        </w:rPr>
+      </w:pPr>
+    </w:p>
+    <w:p>
+      <w:pPr>
+        <w:rPr>
+          <w:rFonts w:ascii="Open Sans" w:eastAsia="Open Sans" w:hAnsi="Open Sans" w:cs="Open Sans"/>
+          <w:b/>
+          <w:sz w:val="24"/>
+          <w:szCs w:val="24"/>
+        </w:rPr>
+      </w:pPr>
+    </w:p>
+    <w:p>
+      <w:pPr>
+        <w:rPr>
+          <w:rFonts w:ascii="Open Sans" w:eastAsia="Open Sans" w:hAnsi="Open Sans" w:cs="Open Sans"/>
+          <w:b/>
+          <w:sz w:val="24"/>
+          <w:szCs w:val="24"/>
+        </w:rPr>
+      </w:pPr>
+    </w:p>
+    <w:p>
+      <w:pPr>
+        <w:spacing w:after="225" w:line="240" w:lineRule="auto"/>
+        <w:jc w:val="both"/>
+        <w:rPr>
+          <w:rFonts w:ascii="Open Sans" w:eastAsia="Open Sans" w:hAnsi="Open Sans" w:cs="Open Sans"/>
+          <w:sz w:val="21"/>
+          <w:szCs w:val="21"/>
+        </w:rPr>
+      </w:pPr>
+      <w:r>
+        <w:rPr>
+          <w:rFonts w:ascii="Open Sans" w:eastAsia="Open Sans" w:hAnsi="Open Sans" w:cs="Open Sans"/>
+          <w:b/>
           <w:i/>
-          <w:iCs/>
-          <w:sz w:val="17"/>
-          <w:szCs w:val="18"/>
-        </w:rPr>
-        <w:t xml:space="preserve"> Pictogramme_wheel.bmp »)</w:t>
-      </w:r>
-    </w:p>
-    <w:p>
-      <w:pPr>
-        <w:rPr>
-          <w:rFonts w:ascii="Open Sans" w:hAnsi="Open Sans"/>
-          <w:sz w:val="21"/>
-          <w:szCs w:val="21"/>
-        </w:rPr>
-      </w:pPr>
-      <w:r>
-        <w:rPr>
-          <w:rFonts w:ascii="Open Sans" w:hAnsi="Open Sans"/>
-          <w:sz w:val="21"/>
-          <w:szCs w:val="21"/>
-        </w:rPr>
-        <w:t>Faire glisser</w:t>
-      </w:r>
-      <w:r>
-        <w:rPr>
-          <w:rFonts w:ascii="Open Sans" w:hAnsi="Open Sans"/>
-          <w:sz w:val="21"/>
-          <w:szCs w:val="21"/>
-        </w:rPr>
-        <w:t> </w:t>
-      </w:r>
-      <w:r>
-        <w:rPr>
-          <w:rFonts w:ascii="Open Sans" w:hAnsi="Open Sans"/>
-          <w:b/>
-          <w:sz w:val="21"/>
-          <w:szCs w:val="21"/>
-        </w:rPr>
-        <w:t>???</w:t>
-      </w:r>
-      <w:r>
-        <w:rPr>
-          <w:rFonts w:ascii="Open Sans" w:hAnsi="Open Sans"/>
-          <w:sz w:val="21"/>
-          <w:szCs w:val="21"/>
-        </w:rPr>
-        <w:t xml:space="preserve"> dans la nouvelle barre d’ou</w:t>
-      </w:r>
-      <w:bookmarkStart w:id="0" w:name="_GoBack"/>
-      <w:bookmarkEnd w:id="0"/>
-      <w:r>
-        <w:rPr>
-          <w:rFonts w:ascii="Open Sans" w:hAnsi="Open Sans"/>
-          <w:sz w:val="21"/>
-          <w:szCs w:val="21"/>
-        </w:rPr>
-        <w:t>tils.</w:t>
+          <w:color w:val="C00000"/>
+          <w:sz w:val="24"/>
+          <w:szCs w:val="24"/>
+        </w:rPr>
+        <w:t>Utilisation de LASAutov.2</w:t>
       </w:r>
     </w:p>
     <w:p>
@@ -2191,7 +2222,7 @@
             </wp:anchor>
           </w:drawing>
         </mc:Choice>
-        <mc:Fallback xmlns:sl="http://schemas.openxmlformats.org/schemaLibrary/2006/main" xmlns:a="http://schemas.openxmlformats.org/drawingml/2006/main" xmlns:pic="http://schemas.openxmlformats.org/drawingml/2006/picture" xmlns:c="http://schemas.openxmlformats.org/drawingml/2006/chart" xmlns:lc="http://schemas.openxmlformats.org/drawingml/2006/lockedCanvas" xmlns:dgm="http://schemas.openxmlformats.org/drawingml/2006/diagram">
+        <mc:Fallback xmlns:dgm="http://schemas.openxmlformats.org/drawingml/2006/diagram" xmlns:lc="http://schemas.openxmlformats.org/drawingml/2006/lockedCanvas" xmlns:c="http://schemas.openxmlformats.org/drawingml/2006/chart" xmlns:pic="http://schemas.openxmlformats.org/drawingml/2006/picture" xmlns:a="http://schemas.openxmlformats.org/drawingml/2006/main" xmlns:sl="http://schemas.openxmlformats.org/schemaLibrary/2006/main">
           <w:drawing>
             <wp:anchor allowOverlap="1" behindDoc="0" distB="0" distT="0" distL="114300" distR="114300" hidden="0" layoutInCell="1" locked="0" relativeHeight="0" simplePos="0">
               <wp:simplePos x="0" y="0"/>

</xml_diff>

<commit_message>
rangement v2 + Tutoriel bien avancé
</commit_message>
<xml_diff>
--- a/Guide de survie.docx
+++ b/Guide de survie.docx
@@ -92,7 +92,7 @@
               </wp:anchor>
             </w:drawing>
           </mc:Choice>
-          <mc:Fallback xmlns:dgm="http://schemas.openxmlformats.org/drawingml/2006/diagram" xmlns:lc="http://schemas.openxmlformats.org/drawingml/2006/lockedCanvas" xmlns:c="http://schemas.openxmlformats.org/drawingml/2006/chart" xmlns:pic="http://schemas.openxmlformats.org/drawingml/2006/picture" xmlns:a="http://schemas.openxmlformats.org/drawingml/2006/main" xmlns:sl="http://schemas.openxmlformats.org/schemaLibrary/2006/main">
+          <mc:Fallback xmlns:sl="http://schemas.openxmlformats.org/schemaLibrary/2006/main" xmlns:a="http://schemas.openxmlformats.org/drawingml/2006/main" xmlns:pic="http://schemas.openxmlformats.org/drawingml/2006/picture" xmlns:c="http://schemas.openxmlformats.org/drawingml/2006/chart" xmlns:lc="http://schemas.openxmlformats.org/drawingml/2006/lockedCanvas" xmlns:dgm="http://schemas.openxmlformats.org/drawingml/2006/diagram">
             <w:drawing>
               <wp:anchor allowOverlap="1" behindDoc="0" distB="0" distT="0" distL="114300" distR="114300" hidden="0" layoutInCell="1" locked="0" relativeHeight="0" simplePos="0">
                 <wp:simplePos x="0" y="0"/>
@@ -241,17 +241,43 @@
           <w:sz w:val="21"/>
           <w:szCs w:val="21"/>
         </w:rPr>
-        <w:t xml:space="preserve"> LASAuto de l’EPSA </w:t>
-      </w:r>
-      <w:bookmarkStart w:id="0" w:name="_GoBack"/>
-      <w:bookmarkEnd w:id="0"/>
-      <w:r>
-        <w:rPr>
-          <w:rFonts w:ascii="Open Sans" w:eastAsia="Open Sans" w:hAnsi="Open Sans" w:cs="Open Sans"/>
-          <w:sz w:val="21"/>
-          <w:szCs w:val="21"/>
-        </w:rPr>
-        <w:t>qui reposait sur l’utilisation d’un Catalog.</w:t>
+        <w:t xml:space="preserve"> </w:t>
+      </w:r>
+      <w:proofErr w:type="spellStart"/>
+      <w:r>
+        <w:rPr>
+          <w:rFonts w:ascii="Open Sans" w:eastAsia="Open Sans" w:hAnsi="Open Sans" w:cs="Open Sans"/>
+          <w:sz w:val="21"/>
+          <w:szCs w:val="21"/>
+        </w:rPr>
+        <w:t>LASAuto</w:t>
+      </w:r>
+      <w:proofErr w:type="spellEnd"/>
+      <w:r>
+        <w:rPr>
+          <w:rFonts w:ascii="Open Sans" w:eastAsia="Open Sans" w:hAnsi="Open Sans" w:cs="Open Sans"/>
+          <w:sz w:val="21"/>
+          <w:szCs w:val="21"/>
+        </w:rPr>
+        <w:t xml:space="preserve"> de l’EPSA qui reposait sur l’utilisation d’un </w:t>
+      </w:r>
+      <w:proofErr w:type="spellStart"/>
+      <w:r>
+        <w:rPr>
+          <w:rFonts w:ascii="Open Sans" w:eastAsia="Open Sans" w:hAnsi="Open Sans" w:cs="Open Sans"/>
+          <w:sz w:val="21"/>
+          <w:szCs w:val="21"/>
+        </w:rPr>
+        <w:t>Catalog</w:t>
+      </w:r>
+      <w:proofErr w:type="spellEnd"/>
+      <w:r>
+        <w:rPr>
+          <w:rFonts w:ascii="Open Sans" w:eastAsia="Open Sans" w:hAnsi="Open Sans" w:cs="Open Sans"/>
+          <w:sz w:val="21"/>
+          <w:szCs w:val="21"/>
+        </w:rPr>
+        <w:t>.</w:t>
       </w:r>
     </w:p>
     <w:p>
@@ -329,6 +355,7 @@
         </w:rPr>
         <w:t xml:space="preserve">Bien avoir construit le Product </w:t>
       </w:r>
+      <w:proofErr w:type="spellStart"/>
       <w:r>
         <w:rPr>
           <w:rFonts w:ascii="Open Sans" w:eastAsia="Open Sans" w:hAnsi="Open Sans" w:cs="Open Sans"/>
@@ -337,7 +364,18 @@
           <w:sz w:val="21"/>
           <w:szCs w:val="21"/>
         </w:rPr>
-        <w:t xml:space="preserve">Suspension.CATProduct </w:t>
+        <w:t>Suspension.CATProduct</w:t>
+      </w:r>
+      <w:proofErr w:type="spellEnd"/>
+      <w:r>
+        <w:rPr>
+          <w:rFonts w:ascii="Open Sans" w:eastAsia="Open Sans" w:hAnsi="Open Sans" w:cs="Open Sans"/>
+          <w:i/>
+          <w:iCs/>
+          <w:sz w:val="21"/>
+          <w:szCs w:val="21"/>
+        </w:rPr>
+        <w:t xml:space="preserve"> </w:t>
       </w:r>
       <w:r>
         <w:rPr>
@@ -940,6 +978,7 @@
         </w:rPr>
         <w:t xml:space="preserve"> et sélectionner </w:t>
       </w:r>
+      <w:proofErr w:type="spellStart"/>
       <w:r>
         <w:rPr>
           <w:rFonts w:ascii="Open Sans" w:hAnsi="Open Sans"/>
@@ -958,6 +997,7 @@
         </w:rPr>
         <w:t>.catvba</w:t>
       </w:r>
+      <w:proofErr w:type="spellEnd"/>
       <w:r>
         <w:rPr>
           <w:rFonts w:ascii="Open Sans" w:hAnsi="Open Sans"/>
@@ -972,6 +1012,7 @@
       <w:r>
         <w:t xml:space="preserve">01 - </w:t>
       </w:r>
+      <w:proofErr w:type="spellStart"/>
       <w:r>
         <w:rPr>
           <w:rFonts w:ascii="Open Sans" w:hAnsi="Open Sans"/>
@@ -980,6 +1021,7 @@
         </w:rPr>
         <w:t>VBAproject</w:t>
       </w:r>
+      <w:proofErr w:type="spellEnd"/>
       <w:r>
         <w:rPr>
           <w:rFonts w:ascii="Open Sans" w:hAnsi="Open Sans"/>
@@ -1197,6 +1239,66 @@
     </w:p>
     <w:p>
       <w:pPr>
+        <w:pStyle w:val="Paragraphedeliste"/>
+        <w:numPr>
+          <w:ilvl w:val="0"/>
+          <w:numId w:val="3"/>
+        </w:numPr>
+        <w:spacing w:after="225" w:line="240" w:lineRule="auto"/>
+        <w:jc w:val="both"/>
+        <w:rPr>
+          <w:rFonts w:ascii="Open Sans" w:eastAsia="Open Sans" w:hAnsi="Open Sans" w:cs="Open Sans"/>
+          <w:sz w:val="21"/>
+          <w:szCs w:val="21"/>
+        </w:rPr>
+      </w:pPr>
+      <w:r>
+        <w:rPr>
+          <w:rFonts w:ascii="Open Sans" w:eastAsia="Open Sans" w:hAnsi="Open Sans" w:cs="Open Sans"/>
+          <w:b/>
+          <w:i/>
+          <w:color w:val="C00000"/>
+          <w:sz w:val="24"/>
+          <w:szCs w:val="24"/>
+        </w:rPr>
+        <w:t xml:space="preserve">Ajouter une </w:t>
+      </w:r>
+      <w:r>
+        <w:rPr>
+          <w:rFonts w:ascii="Open Sans" w:eastAsia="Open Sans" w:hAnsi="Open Sans" w:cs="Open Sans"/>
+          <w:b/>
+          <w:i/>
+          <w:color w:val="C00000"/>
+          <w:sz w:val="24"/>
+          <w:szCs w:val="24"/>
+        </w:rPr>
+        <w:t xml:space="preserve">nouvelle </w:t>
+      </w:r>
+      <w:r>
+        <w:rPr>
+          <w:rFonts w:ascii="Open Sans" w:eastAsia="Open Sans" w:hAnsi="Open Sans" w:cs="Open Sans"/>
+          <w:b/>
+          <w:i/>
+          <w:color w:val="C00000"/>
+          <w:sz w:val="24"/>
+          <w:szCs w:val="24"/>
+        </w:rPr>
+        <w:t xml:space="preserve">barre d’outils </w:t>
+      </w:r>
+      <w:r>
+        <w:rPr>
+          <w:rFonts w:ascii="Open Sans" w:eastAsia="Open Sans" w:hAnsi="Open Sans" w:cs="Open Sans"/>
+          <w:b/>
+          <w:i/>
+          <w:color w:val="C00000"/>
+          <w:sz w:val="24"/>
+          <w:szCs w:val="24"/>
+        </w:rPr>
+        <w:t>vide</w:t>
+      </w:r>
+    </w:p>
+    <w:p>
+      <w:pPr>
         <w:rPr>
           <w:rFonts w:ascii="Open Sans" w:eastAsia="Open Sans" w:hAnsi="Open Sans" w:cs="Open Sans"/>
           <w:b/>
@@ -1222,98 +1324,32 @@
         </w:rPr>
         <w:t xml:space="preserve">Ouvrir l’atelier </w:t>
       </w:r>
-      <w:r>
-        <w:rPr>
-          <w:rFonts w:ascii="Open Sans" w:hAnsi="Open Sans"/>
-          <w:b/>
-          <w:sz w:val="21"/>
-          <w:szCs w:val="21"/>
-        </w:rPr>
-        <w:t>Assembly Design</w:t>
-      </w:r>
-    </w:p>
-    <w:p>
-      <w:pPr>
-        <w:rPr>
-          <w:rFonts w:ascii="Open Sans" w:hAnsi="Open Sans"/>
-          <w:b/>
-          <w:sz w:val="21"/>
-          <w:szCs w:val="21"/>
-        </w:rPr>
-      </w:pPr>
-      <w:r>
-        <w:rPr>
-          <w:rFonts w:ascii="Open Sans" w:hAnsi="Open Sans"/>
-          <w:sz w:val="21"/>
-          <w:szCs w:val="21"/>
-        </w:rPr>
-        <w:t xml:space="preserve">Aller dans le menu </w:t>
-      </w:r>
-      <w:r>
-        <w:rPr>
-          <w:rFonts w:ascii="Open Sans" w:hAnsi="Open Sans"/>
-          <w:b/>
-          <w:sz w:val="21"/>
-          <w:szCs w:val="21"/>
-        </w:rPr>
-        <w:t>Outils</w:t>
-      </w:r>
-      <w:r>
-        <w:rPr>
-          <w:rFonts w:ascii="Open Sans" w:hAnsi="Open Sans"/>
-          <w:sz w:val="21"/>
-          <w:szCs w:val="21"/>
-        </w:rPr>
-        <w:t xml:space="preserve"> -&gt; </w:t>
-      </w:r>
-      <w:r>
-        <w:rPr>
-          <w:rFonts w:ascii="Open Sans" w:hAnsi="Open Sans"/>
-          <w:b/>
-          <w:sz w:val="21"/>
-          <w:szCs w:val="21"/>
-        </w:rPr>
-        <w:t xml:space="preserve">Personnaliser </w:t>
-      </w:r>
-      <w:r>
-        <w:rPr>
-          <w:rFonts w:ascii="Open Sans" w:hAnsi="Open Sans"/>
-          <w:sz w:val="21"/>
-          <w:szCs w:val="21"/>
-        </w:rPr>
-        <w:t xml:space="preserve">-&gt; Onglet </w:t>
-      </w:r>
-      <w:r>
-        <w:rPr>
-          <w:rFonts w:ascii="Open Sans" w:hAnsi="Open Sans"/>
-          <w:b/>
-          <w:sz w:val="21"/>
-          <w:szCs w:val="21"/>
-        </w:rPr>
-        <w:t xml:space="preserve">Barre d’outils </w:t>
-      </w:r>
-      <w:r>
-        <w:rPr>
-          <w:rFonts w:ascii="Open Sans" w:hAnsi="Open Sans"/>
-          <w:sz w:val="21"/>
-          <w:szCs w:val="21"/>
-        </w:rPr>
-        <w:t xml:space="preserve">-&gt; Bouton </w:t>
-      </w:r>
-      <w:r>
-        <w:rPr>
-          <w:rFonts w:ascii="Open Sans" w:hAnsi="Open Sans"/>
-          <w:b/>
-          <w:sz w:val="21"/>
-          <w:szCs w:val="21"/>
-        </w:rPr>
-        <w:t>Nouvelle</w:t>
-      </w:r>
-    </w:p>
-    <w:p>
-      <w:pPr>
-        <w:rPr>
-          <w:rFonts w:ascii="Open Sans" w:hAnsi="Open Sans"/>
+      <w:proofErr w:type="spellStart"/>
+      <w:r>
+        <w:rPr>
+          <w:rFonts w:ascii="Open Sans" w:hAnsi="Open Sans"/>
+          <w:b/>
+          <w:sz w:val="21"/>
+          <w:szCs w:val="21"/>
+        </w:rPr>
+        <w:t>Assembly</w:t>
+      </w:r>
+      <w:proofErr w:type="spellEnd"/>
+      <w:r>
+        <w:rPr>
+          <w:rFonts w:ascii="Open Sans" w:hAnsi="Open Sans"/>
+          <w:b/>
+          <w:sz w:val="21"/>
+          <w:szCs w:val="21"/>
+        </w:rPr>
+        <w:t xml:space="preserve"> Design</w:t>
+      </w:r>
+    </w:p>
+    <w:p>
+      <w:pPr>
+        <w:rPr>
+          <w:rFonts w:ascii="Open Sans" w:hAnsi="Open Sans"/>
+          <w:b/>
           <w:sz w:val="21"/>
           <w:szCs w:val="21"/>
         </w:rPr>
@@ -1334,10 +1370,10 @@
                   <wp:posOffset>159385</wp:posOffset>
                 </wp:positionH>
                 <wp:positionV relativeFrom="paragraph">
-                  <wp:posOffset>158115</wp:posOffset>
+                  <wp:posOffset>464820</wp:posOffset>
                 </wp:positionV>
-                <wp:extent cx="5760720" cy="3331845"/>
-                <wp:effectExtent l="0" t="0" r="0" b="1905"/>
+                <wp:extent cx="5760720" cy="3317240"/>
+                <wp:effectExtent l="0" t="0" r="0" b="0"/>
                 <wp:wrapTopAndBottom/>
                 <wp:docPr id="13" name="Groupe 13"/>
                 <wp:cNvGraphicFramePr/>
@@ -1348,9 +1384,9 @@
                       <wpg:grpSpPr>
                         <a:xfrm>
                           <a:off x="0" y="0"/>
-                          <a:ext cx="5760720" cy="3331845"/>
-                          <a:chOff x="0" y="0"/>
-                          <a:chExt cx="5760720" cy="3331845"/>
+                          <a:ext cx="5760720" cy="3317240"/>
+                          <a:chOff x="0" y="14439"/>
+                          <a:chExt cx="5760720" cy="3317406"/>
                         </a:xfrm>
                       </wpg:grpSpPr>
                       <wpg:grpSp>
@@ -1358,10 +1394,10 @@
                         <wpg:cNvGrpSpPr/>
                         <wpg:grpSpPr>
                           <a:xfrm>
-                            <a:off x="0" y="0"/>
-                            <a:ext cx="5760720" cy="3009900"/>
-                            <a:chOff x="0" y="0"/>
-                            <a:chExt cx="5760720" cy="3009900"/>
+                            <a:off x="0" y="14439"/>
+                            <a:ext cx="5760720" cy="2811476"/>
+                            <a:chOff x="0" y="14439"/>
+                            <a:chExt cx="5760720" cy="2811476"/>
                           </a:xfrm>
                         </wpg:grpSpPr>
                         <pic:pic xmlns:pic="http://schemas.openxmlformats.org/drawingml/2006/picture">
@@ -1379,14 +1415,13 @@
                                 </a:ext>
                               </a:extLst>
                             </a:blip>
-                            <a:stretch>
-                              <a:fillRect/>
-                            </a:stretch>
+                            <a:srcRect/>
+                            <a:stretch/>
                           </pic:blipFill>
                           <pic:spPr>
                             <a:xfrm>
-                              <a:off x="0" y="0"/>
-                              <a:ext cx="5760720" cy="2840355"/>
+                              <a:off x="0" y="14439"/>
+                              <a:ext cx="5760720" cy="2811476"/>
                             </a:xfrm>
                             <a:prstGeom prst="rect">
                               <a:avLst/>
@@ -1408,14 +1443,13 @@
                                 </a:ext>
                               </a:extLst>
                             </a:blip>
-                            <a:stretch>
-                              <a:fillRect/>
-                            </a:stretch>
+                            <a:srcRect/>
+                            <a:stretch/>
                           </pic:blipFill>
                           <pic:spPr>
                             <a:xfrm>
-                              <a:off x="3550920" y="2065020"/>
-                              <a:ext cx="711835" cy="944880"/>
+                              <a:off x="4765357" y="2110755"/>
+                              <a:ext cx="370523" cy="555784"/>
                             </a:xfrm>
                             <a:prstGeom prst="rect">
                               <a:avLst/>
@@ -1500,17 +1534,20 @@
                     </wpg:wgp>
                   </a:graphicData>
                 </a:graphic>
+                <wp14:sizeRelV relativeFrom="margin">
+                  <wp14:pctHeight>0</wp14:pctHeight>
+                </wp14:sizeRelV>
               </wp:anchor>
             </w:drawing>
           </mc:Choice>
           <mc:Fallback>
             <w:pict>
-              <v:group w14:anchorId="12392380" id="Groupe 13" o:spid="_x0000_s1029" style="position:absolute;margin-left:12.55pt;margin-top:12.45pt;width:453.6pt;height:262.35pt;z-index:251662336" coordsize="57607,33318" o:gfxdata="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">
-                <v:group id="Groupe 11" o:spid="_x0000_s1030" style="position:absolute;width:57607;height:30099" coordsize="57607,30099" o:gfxdata="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">
-                  <v:shape id="Image 9" o:spid="_x0000_s1031" type="#_x0000_t75" style="position:absolute;width:57607;height:28403;visibility:visible;mso-wrap-style:square" o:gfxdata="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">
+              <v:group w14:anchorId="12392380" id="Groupe 13" o:spid="_x0000_s1029" style="position:absolute;margin-left:12.55pt;margin-top:36.6pt;width:453.6pt;height:261.2pt;z-index:251662336;mso-height-relative:margin" coordorigin=",144" coordsize="57607,33174" o:gfxdata="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">
+                <v:group id="Groupe 11" o:spid="_x0000_s1030" style="position:absolute;top:144;width:57607;height:28115" coordorigin=",144" coordsize="57607,28114" o:gfxdata="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">
+                  <v:shape id="Image 9" o:spid="_x0000_s1031" type="#_x0000_t75" style="position:absolute;top:144;width:57607;height:28115;visibility:visible;mso-wrap-style:square" o:gfxdata="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">
                     <v:imagedata r:id="rId12" o:title=""/>
                   </v:shape>
-                  <v:shape id="Image 10" o:spid="_x0000_s1032" type="#_x0000_t75" style="position:absolute;left:35509;top:20650;width:7118;height:9449;visibility:visible;mso-wrap-style:square" o:gfxdata="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">
+                  <v:shape id="Image 10" o:spid="_x0000_s1032" type="#_x0000_t75" style="position:absolute;left:47653;top:21107;width:3705;height:5558;visibility:visible;mso-wrap-style:square" o:gfxdata="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">
                     <v:imagedata r:id="rId13" o:title=""/>
                   </v:shape>
                 </v:group>
@@ -1577,6 +1614,83 @@
           <w:sz w:val="21"/>
           <w:szCs w:val="21"/>
         </w:rPr>
+        <w:t xml:space="preserve">Aller dans le menu </w:t>
+      </w:r>
+      <w:r>
+        <w:rPr>
+          <w:rFonts w:ascii="Open Sans" w:hAnsi="Open Sans"/>
+          <w:b/>
+          <w:sz w:val="21"/>
+          <w:szCs w:val="21"/>
+        </w:rPr>
+        <w:t>Outils</w:t>
+      </w:r>
+      <w:r>
+        <w:rPr>
+          <w:rFonts w:ascii="Open Sans" w:hAnsi="Open Sans"/>
+          <w:sz w:val="21"/>
+          <w:szCs w:val="21"/>
+        </w:rPr>
+        <w:t xml:space="preserve"> -&gt; </w:t>
+      </w:r>
+      <w:r>
+        <w:rPr>
+          <w:rFonts w:ascii="Open Sans" w:hAnsi="Open Sans"/>
+          <w:b/>
+          <w:sz w:val="21"/>
+          <w:szCs w:val="21"/>
+        </w:rPr>
+        <w:t xml:space="preserve">Personnaliser </w:t>
+      </w:r>
+      <w:r>
+        <w:rPr>
+          <w:rFonts w:ascii="Open Sans" w:hAnsi="Open Sans"/>
+          <w:sz w:val="21"/>
+          <w:szCs w:val="21"/>
+        </w:rPr>
+        <w:t xml:space="preserve">-&gt; Onglet </w:t>
+      </w:r>
+      <w:r>
+        <w:rPr>
+          <w:rFonts w:ascii="Open Sans" w:hAnsi="Open Sans"/>
+          <w:b/>
+          <w:sz w:val="21"/>
+          <w:szCs w:val="21"/>
+        </w:rPr>
+        <w:t xml:space="preserve">Barre d’outils </w:t>
+      </w:r>
+      <w:r>
+        <w:rPr>
+          <w:rFonts w:ascii="Open Sans" w:hAnsi="Open Sans"/>
+          <w:sz w:val="21"/>
+          <w:szCs w:val="21"/>
+        </w:rPr>
+        <w:t xml:space="preserve">-&gt; Bouton </w:t>
+      </w:r>
+      <w:r>
+        <w:rPr>
+          <w:rFonts w:ascii="Open Sans" w:hAnsi="Open Sans"/>
+          <w:b/>
+          <w:sz w:val="21"/>
+          <w:szCs w:val="21"/>
+        </w:rPr>
+        <w:t>Nouvelle</w:t>
+      </w:r>
+    </w:p>
+    <w:p>
+      <w:pPr>
+        <w:rPr>
+          <w:rFonts w:ascii="Open Sans" w:hAnsi="Open Sans"/>
+          <w:sz w:val="21"/>
+          <w:szCs w:val="21"/>
+        </w:rPr>
+      </w:pPr>
+      <w:r>
+        <w:rPr>
+          <w:rFonts w:ascii="Open Sans" w:hAnsi="Open Sans"/>
+          <w:sz w:val="21"/>
+          <w:szCs w:val="21"/>
+        </w:rPr>
         <w:t>Ainsi, après avoir renommé votre barre d’outils et cliqué sur OK, vous devriez avoir une nouvelle barre d’outils vide.</w:t>
       </w:r>
     </w:p>
@@ -1594,251 +1708,25 @@
           <w:sz w:val="21"/>
           <w:szCs w:val="21"/>
         </w:rPr>
-        <w:t xml:space="preserve">Ensuite aller dans l’onglet </w:t>
-      </w:r>
-      <w:r>
-        <w:rPr>
-          <w:rFonts w:ascii="Open Sans" w:hAnsi="Open Sans"/>
-          <w:b/>
-          <w:sz w:val="21"/>
-          <w:szCs w:val="21"/>
-        </w:rPr>
-        <w:t>Commandes</w:t>
-      </w:r>
-      <w:r>
-        <w:rPr>
-          <w:rFonts w:ascii="Open Sans" w:hAnsi="Open Sans"/>
-          <w:sz w:val="21"/>
-          <w:szCs w:val="21"/>
-        </w:rPr>
-        <w:t xml:space="preserve"> -&gt; catégories </w:t>
-      </w:r>
-      <w:r>
-        <w:rPr>
-          <w:rFonts w:ascii="Open Sans" w:hAnsi="Open Sans"/>
-          <w:b/>
-          <w:sz w:val="21"/>
-          <w:szCs w:val="21"/>
-        </w:rPr>
-        <w:t>Macros</w:t>
-      </w:r>
-      <w:r>
-        <w:rPr>
-          <w:rFonts w:ascii="Open Sans" w:hAnsi="Open Sans"/>
-          <w:sz w:val="21"/>
-          <w:szCs w:val="21"/>
-        </w:rPr>
-        <w:t xml:space="preserve"> </w:t>
-      </w:r>
-    </w:p>
-    <w:p>
-      <w:pPr>
-        <w:rPr>
-          <w:rFonts w:ascii="Open Sans" w:hAnsi="Open Sans"/>
-          <w:i/>
-          <w:iCs/>
-          <w:sz w:val="17"/>
-          <w:szCs w:val="18"/>
-        </w:rPr>
-      </w:pPr>
-      <w:r>
-        <w:rPr>
-          <w:rFonts w:ascii="Open Sans" w:hAnsi="Open Sans"/>
-          <w:i/>
-          <w:iCs/>
-          <w:sz w:val="17"/>
-          <w:szCs w:val="18"/>
-        </w:rPr>
-        <w:t>(#Méthode pour mettre image</w:t>
-      </w:r>
-      <w:r>
-        <w:rPr>
-          <w:rFonts w:ascii="Open Sans" w:hAnsi="Open Sans"/>
-          <w:i/>
-          <w:iCs/>
-          <w:sz w:val="17"/>
-          <w:szCs w:val="18"/>
-        </w:rPr>
-        <w:t xml:space="preserve"> sur le module dans la barre d’outils</w:t>
-      </w:r>
-      <w:r>
-        <w:rPr>
-          <w:rFonts w:ascii="Open Sans" w:hAnsi="Open Sans"/>
-          <w:i/>
-          <w:iCs/>
-          <w:sz w:val="17"/>
-          <w:szCs w:val="18"/>
-        </w:rPr>
-        <w:t xml:space="preserve"> mais ne fonctionne : ait regardé sur des Forums et il y a un peu de code à faire : Flemme un peu : -&gt;  « Cliquer sur le module </w:t>
-      </w:r>
-      <w:r>
-        <w:rPr>
-          <w:rFonts w:ascii="Open Sans" w:hAnsi="Open Sans"/>
-          <w:b/>
-          <w:bCs/>
-          <w:i/>
-          <w:iCs/>
-          <w:sz w:val="17"/>
-          <w:szCs w:val="18"/>
-        </w:rPr>
-        <w:t>???</w:t>
-      </w:r>
-      <w:r>
-        <w:rPr>
-          <w:rFonts w:ascii="Open Sans" w:hAnsi="Open Sans"/>
-          <w:i/>
-          <w:iCs/>
-          <w:sz w:val="17"/>
-          <w:szCs w:val="18"/>
-        </w:rPr>
-        <w:t xml:space="preserve"> </w:t>
-      </w:r>
-      <w:r>
-        <w:rPr>
-          <w:rFonts w:ascii="Open Sans" w:hAnsi="Open Sans"/>
-          <w:b/>
-          <w:i/>
-          <w:iCs/>
-          <w:sz w:val="17"/>
-          <w:szCs w:val="18"/>
-        </w:rPr>
-        <w:t>Affiche les propriété</w:t>
-      </w:r>
-      <w:r>
-        <w:rPr>
-          <w:rFonts w:ascii="Open Sans" w:hAnsi="Open Sans"/>
-          <w:i/>
-          <w:iCs/>
-          <w:sz w:val="17"/>
-          <w:szCs w:val="18"/>
-        </w:rPr>
-        <w:t xml:space="preserve"> -&gt; dans Icones cliquer sur le dossier Pictogramme_wheel.bmp »)</w:t>
-      </w:r>
-    </w:p>
-    <w:p>
-      <w:pPr>
-        <w:rPr>
-          <w:rFonts w:ascii="Open Sans" w:hAnsi="Open Sans"/>
-          <w:sz w:val="21"/>
-          <w:szCs w:val="21"/>
-        </w:rPr>
-      </w:pPr>
-      <w:r>
-        <w:rPr>
-          <w:rFonts w:ascii="Open Sans" w:hAnsi="Open Sans"/>
-          <w:sz w:val="21"/>
-          <w:szCs w:val="21"/>
-        </w:rPr>
-        <w:t>Faire glisser</w:t>
-      </w:r>
-      <w:r>
-        <w:rPr>
-          <w:rFonts w:ascii="Open Sans" w:hAnsi="Open Sans"/>
-          <w:sz w:val="21"/>
-          <w:szCs w:val="21"/>
-        </w:rPr>
-        <w:t> </w:t>
-      </w:r>
-      <w:r>
-        <w:rPr>
-          <w:rFonts w:ascii="Open Sans" w:hAnsi="Open Sans"/>
-          <w:b/>
-          <w:sz w:val="21"/>
-          <w:szCs w:val="21"/>
-        </w:rPr>
-        <w:t>???</w:t>
-      </w:r>
-      <w:r>
-        <w:rPr>
-          <w:rFonts w:ascii="Open Sans" w:hAnsi="Open Sans"/>
-          <w:sz w:val="21"/>
-          <w:szCs w:val="21"/>
-        </w:rPr>
-        <w:t xml:space="preserve"> dans la nouvelle barre d’outils.</w:t>
-      </w:r>
-    </w:p>
-    <w:p>
-      <w:pPr>
-        <w:rPr>
-          <w:rFonts w:ascii="Open Sans" w:eastAsia="Open Sans" w:hAnsi="Open Sans" w:cs="Open Sans"/>
-          <w:b/>
-          <w:sz w:val="24"/>
-          <w:szCs w:val="24"/>
-        </w:rPr>
-      </w:pPr>
-    </w:p>
-    <w:p>
-      <w:pPr>
-        <w:rPr>
-          <w:rFonts w:ascii="Open Sans" w:eastAsia="Open Sans" w:hAnsi="Open Sans" w:cs="Open Sans"/>
-          <w:b/>
-          <w:sz w:val="24"/>
-          <w:szCs w:val="24"/>
-        </w:rPr>
-      </w:pPr>
-    </w:p>
-    <w:p>
-      <w:pPr>
-        <w:rPr>
-          <w:rFonts w:ascii="Open Sans" w:eastAsia="Open Sans" w:hAnsi="Open Sans" w:cs="Open Sans"/>
-          <w:b/>
-          <w:sz w:val="24"/>
-          <w:szCs w:val="24"/>
-        </w:rPr>
-      </w:pPr>
-    </w:p>
-    <w:p>
-      <w:pPr>
-        <w:rPr>
-          <w:rFonts w:ascii="Open Sans" w:eastAsia="Open Sans" w:hAnsi="Open Sans" w:cs="Open Sans"/>
-          <w:b/>
-          <w:sz w:val="24"/>
-          <w:szCs w:val="24"/>
-        </w:rPr>
-      </w:pPr>
-    </w:p>
-    <w:p>
-      <w:pPr>
-        <w:rPr>
-          <w:rFonts w:ascii="Open Sans" w:eastAsia="Open Sans" w:hAnsi="Open Sans" w:cs="Open Sans"/>
-          <w:b/>
-          <w:sz w:val="24"/>
-          <w:szCs w:val="24"/>
-        </w:rPr>
-      </w:pPr>
-    </w:p>
-    <w:p>
-      <w:pPr>
-        <w:rPr>
-          <w:rFonts w:ascii="Open Sans" w:eastAsia="Open Sans" w:hAnsi="Open Sans" w:cs="Open Sans"/>
-          <w:b/>
-          <w:sz w:val="24"/>
-          <w:szCs w:val="24"/>
-        </w:rPr>
-      </w:pPr>
-    </w:p>
-    <w:p>
-      <w:pPr>
-        <w:rPr>
-          <w:rFonts w:ascii="Open Sans" w:eastAsia="Open Sans" w:hAnsi="Open Sans" w:cs="Open Sans"/>
-          <w:b/>
-          <w:sz w:val="24"/>
-          <w:szCs w:val="24"/>
-        </w:rPr>
-      </w:pPr>
-    </w:p>
-    <w:p>
-      <w:pPr>
-        <w:rPr>
-          <w:rFonts w:ascii="Open Sans" w:eastAsia="Open Sans" w:hAnsi="Open Sans" w:cs="Open Sans"/>
-          <w:b/>
-          <w:sz w:val="24"/>
-          <w:szCs w:val="24"/>
-        </w:rPr>
-      </w:pPr>
-    </w:p>
-    <w:p>
-      <w:pPr>
+        <w:t>Si vous ne la trouvez pas, clique droit sur n’importe quel espace vide de vos barres d’outils par défaut, cherchez là dans l’arbre, et cacher/afficher là pour la voir réapparaître.</w:t>
+      </w:r>
+    </w:p>
+    <w:p>
+      <w:pPr>
+        <w:rPr>
+          <w:rFonts w:ascii="Open Sans" w:hAnsi="Open Sans"/>
+          <w:sz w:val="21"/>
+          <w:szCs w:val="21"/>
+        </w:rPr>
+      </w:pPr>
+    </w:p>
+    <w:p>
+      <w:pPr>
+        <w:pStyle w:val="Paragraphedeliste"/>
+        <w:numPr>
+          <w:ilvl w:val="0"/>
+          <w:numId w:val="3"/>
+        </w:numPr>
         <w:spacing w:after="225" w:line="240" w:lineRule="auto"/>
         <w:jc w:val="both"/>
         <w:rPr>
@@ -1849,6 +1737,171 @@
       </w:pPr>
       <w:r>
         <w:rPr>
+          <w:noProof/>
+        </w:rPr>
+        <w:lastRenderedPageBreak/>
+        <mc:AlternateContent>
+          <mc:Choice Requires="wpg">
+            <w:drawing>
+              <wp:anchor distT="0" distB="0" distL="114300" distR="114300" simplePos="0" relativeHeight="251664384" behindDoc="0" locked="0" layoutInCell="1" allowOverlap="1" wp14:anchorId="4DC49C6B" wp14:editId="0AB19130">
+                <wp:simplePos x="0" y="0"/>
+                <wp:positionH relativeFrom="column">
+                  <wp:posOffset>-635</wp:posOffset>
+                </wp:positionH>
+                <wp:positionV relativeFrom="paragraph">
+                  <wp:posOffset>342265</wp:posOffset>
+                </wp:positionV>
+                <wp:extent cx="5760720" cy="3317240"/>
+                <wp:effectExtent l="0" t="0" r="0" b="0"/>
+                <wp:wrapTopAndBottom/>
+                <wp:docPr id="6" name="Groupe 6"/>
+                <wp:cNvGraphicFramePr/>
+                <a:graphic xmlns:a="http://schemas.openxmlformats.org/drawingml/2006/main">
+                  <a:graphicData uri="http://schemas.microsoft.com/office/word/2010/wordprocessingGroup">
+                    <wpg:wgp>
+                      <wpg:cNvGrpSpPr/>
+                      <wpg:grpSpPr>
+                        <a:xfrm>
+                          <a:off x="0" y="0"/>
+                          <a:ext cx="5760720" cy="3317240"/>
+                          <a:chOff x="0" y="14439"/>
+                          <a:chExt cx="5760720" cy="3317406"/>
+                        </a:xfrm>
+                      </wpg:grpSpPr>
+                      <pic:pic xmlns:pic="http://schemas.openxmlformats.org/drawingml/2006/picture">
+                        <pic:nvPicPr>
+                          <pic:cNvPr id="14" name="Image 14"/>
+                          <pic:cNvPicPr>
+                            <a:picLocks noChangeAspect="1"/>
+                          </pic:cNvPicPr>
+                        </pic:nvPicPr>
+                        <pic:blipFill>
+                          <a:blip r:embed="rId14">
+                            <a:extLst>
+                              <a:ext uri="{28A0092B-C50C-407E-A947-70E740481C1C}">
+                                <a14:useLocalDpi xmlns:a14="http://schemas.microsoft.com/office/drawing/2010/main" val="0"/>
+                              </a:ext>
+                            </a:extLst>
+                          </a:blip>
+                          <a:srcRect/>
+                          <a:stretch/>
+                        </pic:blipFill>
+                        <pic:spPr>
+                          <a:xfrm>
+                            <a:off x="1194587" y="14439"/>
+                            <a:ext cx="3371546" cy="2811476"/>
+                          </a:xfrm>
+                          <a:prstGeom prst="rect">
+                            <a:avLst/>
+                          </a:prstGeom>
+                        </pic:spPr>
+                      </pic:pic>
+                      <wps:wsp>
+                        <wps:cNvPr id="16" name="Zone de texte 16"/>
+                        <wps:cNvSpPr txBox="1"/>
+                        <wps:spPr>
+                          <a:xfrm>
+                            <a:off x="0" y="3070860"/>
+                            <a:ext cx="5760720" cy="260985"/>
+                          </a:xfrm>
+                          <a:prstGeom prst="rect">
+                            <a:avLst/>
+                          </a:prstGeom>
+                          <a:solidFill>
+                            <a:prstClr val="white"/>
+                          </a:solidFill>
+                          <a:ln>
+                            <a:noFill/>
+                          </a:ln>
+                        </wps:spPr>
+                        <wps:txbx>
+                          <w:txbxContent>
+                            <w:p>
+                              <w:pPr>
+                                <w:pStyle w:val="Lgende"/>
+                                <w:jc w:val="center"/>
+                                <w:rPr>
+                                  <w:noProof/>
+                                </w:rPr>
+                              </w:pPr>
+                              <w:r>
+                                <w:t xml:space="preserve">Figure </w:t>
+                              </w:r>
+                              <w:r>
+                                <w:rPr>
+                                  <w:noProof/>
+                                </w:rPr>
+                                <w:t>5</w:t>
+                              </w:r>
+                              <w:r>
+                                <w:t xml:space="preserve"> : Insertion </w:t>
+                              </w:r>
+                              <w:r>
+                                <w:t>du bouton de commande de la macro</w:t>
+                              </w:r>
+                            </w:p>
+                          </w:txbxContent>
+                        </wps:txbx>
+                        <wps:bodyPr rot="0" spcFirstLastPara="0" vertOverflow="overflow" horzOverflow="overflow" vert="horz" wrap="square" lIns="0" tIns="0" rIns="0" bIns="0" numCol="1" spcCol="0" rtlCol="0" fromWordArt="0" anchor="t" anchorCtr="0" forceAA="0" compatLnSpc="1">
+                          <a:prstTxWarp prst="textNoShape">
+                            <a:avLst/>
+                          </a:prstTxWarp>
+                          <a:spAutoFit/>
+                        </wps:bodyPr>
+                      </wps:wsp>
+                    </wpg:wgp>
+                  </a:graphicData>
+                </a:graphic>
+                <wp14:sizeRelV relativeFrom="margin">
+                  <wp14:pctHeight>0</wp14:pctHeight>
+                </wp14:sizeRelV>
+              </wp:anchor>
+            </w:drawing>
+          </mc:Choice>
+          <mc:Fallback>
+            <w:pict>
+              <v:group w14:anchorId="4DC49C6B" id="Groupe 6" o:spid="_x0000_s1034" style="position:absolute;left:0;text-align:left;margin-left:-.05pt;margin-top:26.95pt;width:453.6pt;height:261.2pt;z-index:251664384;mso-height-relative:margin" coordorigin=",144" coordsize="57607,33174" o:gfxdata="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">
+                <v:shape id="Image 14" o:spid="_x0000_s1035" type="#_x0000_t75" style="position:absolute;left:11945;top:144;width:33716;height:28115;visibility:visible;mso-wrap-style:square" o:gfxdata="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">
+                  <v:imagedata r:id="rId15" o:title=""/>
+                </v:shape>
+                <v:shape id="Zone de texte 16" o:spid="_x0000_s1036" type="#_x0000_t202" style="position:absolute;top:30708;width:57607;height:2610;visibility:visible;mso-wrap-style:square;v-text-anchor:top" o:gfxdata="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" stroked="f">
+                  <v:textbox style="mso-fit-shape-to-text:t" inset="0,0,0,0">
+                    <w:txbxContent>
+                      <w:p>
+                        <w:pPr>
+                          <w:pStyle w:val="Lgende"/>
+                          <w:jc w:val="center"/>
+                          <w:rPr>
+                            <w:noProof/>
+                          </w:rPr>
+                        </w:pPr>
+                        <w:r>
+                          <w:t xml:space="preserve">Figure </w:t>
+                        </w:r>
+                        <w:r>
+                          <w:rPr>
+                            <w:noProof/>
+                          </w:rPr>
+                          <w:t>5</w:t>
+                        </w:r>
+                        <w:r>
+                          <w:t xml:space="preserve"> : Insertion </w:t>
+                        </w:r>
+                        <w:r>
+                          <w:t>du bouton de commande de la macro</w:t>
+                        </w:r>
+                      </w:p>
+                    </w:txbxContent>
+                  </v:textbox>
+                </v:shape>
+                <w10:wrap type="topAndBottom"/>
+              </v:group>
+            </w:pict>
+          </mc:Fallback>
+        </mc:AlternateContent>
+      </w:r>
+      <w:r>
+        <w:rPr>
           <w:rFonts w:ascii="Open Sans" w:eastAsia="Open Sans" w:hAnsi="Open Sans" w:cs="Open Sans"/>
           <w:b/>
           <w:i/>
@@ -1856,11 +1909,1106 @@
           <w:sz w:val="24"/>
           <w:szCs w:val="24"/>
         </w:rPr>
-        <w:t>Utilisation de LASAutov.2</w:t>
-      </w:r>
-    </w:p>
-    <w:p>
-      <w:pPr>
+        <w:t>Insérer le bouton de commande de la macro</w:t>
+      </w:r>
+    </w:p>
+    <w:p>
+      <w:pPr>
+        <w:rPr>
+          <w:rFonts w:ascii="Open Sans" w:hAnsi="Open Sans"/>
+          <w:sz w:val="21"/>
+          <w:szCs w:val="21"/>
+        </w:rPr>
+      </w:pPr>
+    </w:p>
+    <w:p>
+      <w:pPr>
+        <w:rPr>
+          <w:rFonts w:ascii="Open Sans" w:hAnsi="Open Sans"/>
+          <w:sz w:val="21"/>
+          <w:szCs w:val="21"/>
+        </w:rPr>
+      </w:pPr>
+      <w:r>
+        <w:rPr>
+          <w:rFonts w:ascii="Open Sans" w:hAnsi="Open Sans"/>
+          <w:sz w:val="21"/>
+          <w:szCs w:val="21"/>
+        </w:rPr>
+        <w:t xml:space="preserve">Toujours dans </w:t>
+      </w:r>
+      <w:r>
+        <w:rPr>
+          <w:rFonts w:ascii="Open Sans" w:hAnsi="Open Sans"/>
+          <w:b/>
+          <w:sz w:val="21"/>
+          <w:szCs w:val="21"/>
+        </w:rPr>
+        <w:t>Outils</w:t>
+      </w:r>
+      <w:r>
+        <w:rPr>
+          <w:rFonts w:ascii="Open Sans" w:hAnsi="Open Sans"/>
+          <w:sz w:val="21"/>
+          <w:szCs w:val="21"/>
+        </w:rPr>
+        <w:t xml:space="preserve"> -&gt; </w:t>
+      </w:r>
+      <w:r>
+        <w:rPr>
+          <w:rFonts w:ascii="Open Sans" w:hAnsi="Open Sans"/>
+          <w:b/>
+          <w:sz w:val="21"/>
+          <w:szCs w:val="21"/>
+        </w:rPr>
+        <w:t>Personnaliser</w:t>
+      </w:r>
+      <w:r>
+        <w:rPr>
+          <w:rFonts w:ascii="Open Sans" w:hAnsi="Open Sans"/>
+          <w:b/>
+          <w:sz w:val="21"/>
+          <w:szCs w:val="21"/>
+        </w:rPr>
+        <w:t>,</w:t>
+      </w:r>
+      <w:r>
+        <w:rPr>
+          <w:rFonts w:ascii="Open Sans" w:hAnsi="Open Sans"/>
+          <w:sz w:val="21"/>
+          <w:szCs w:val="21"/>
+        </w:rPr>
+        <w:t xml:space="preserve"> alle</w:t>
+      </w:r>
+      <w:r>
+        <w:rPr>
+          <w:rFonts w:ascii="Open Sans" w:hAnsi="Open Sans"/>
+          <w:sz w:val="21"/>
+          <w:szCs w:val="21"/>
+        </w:rPr>
+        <w:t>z</w:t>
+      </w:r>
+      <w:r>
+        <w:rPr>
+          <w:rFonts w:ascii="Open Sans" w:hAnsi="Open Sans"/>
+          <w:sz w:val="21"/>
+          <w:szCs w:val="21"/>
+        </w:rPr>
+        <w:t xml:space="preserve"> dans l’onglet </w:t>
+      </w:r>
+      <w:r>
+        <w:rPr>
+          <w:rFonts w:ascii="Open Sans" w:hAnsi="Open Sans"/>
+          <w:b/>
+          <w:sz w:val="21"/>
+          <w:szCs w:val="21"/>
+        </w:rPr>
+        <w:t>Commandes</w:t>
+      </w:r>
+      <w:r>
+        <w:rPr>
+          <w:rFonts w:ascii="Open Sans" w:hAnsi="Open Sans"/>
+          <w:sz w:val="21"/>
+          <w:szCs w:val="21"/>
+        </w:rPr>
+        <w:t xml:space="preserve"> -&gt; catégories </w:t>
+      </w:r>
+      <w:r>
+        <w:rPr>
+          <w:rFonts w:ascii="Open Sans" w:hAnsi="Open Sans"/>
+          <w:b/>
+          <w:sz w:val="21"/>
+          <w:szCs w:val="21"/>
+        </w:rPr>
+        <w:t>Macros</w:t>
+      </w:r>
+      <w:r>
+        <w:rPr>
+          <w:rFonts w:ascii="Open Sans" w:hAnsi="Open Sans"/>
+          <w:sz w:val="21"/>
+          <w:szCs w:val="21"/>
+        </w:rPr>
+        <w:t xml:space="preserve"> </w:t>
+      </w:r>
+    </w:p>
+    <w:p>
+      <w:pPr>
+        <w:rPr>
+          <w:rFonts w:ascii="Open Sans" w:hAnsi="Open Sans"/>
+          <w:sz w:val="21"/>
+          <w:szCs w:val="21"/>
+        </w:rPr>
+      </w:pPr>
+      <w:r>
+        <w:rPr>
+          <w:rFonts w:ascii="Open Sans" w:hAnsi="Open Sans"/>
+          <w:sz w:val="21"/>
+          <w:szCs w:val="21"/>
+        </w:rPr>
+        <w:t>Fai</w:t>
+      </w:r>
+      <w:r>
+        <w:rPr>
+          <w:rFonts w:ascii="Open Sans" w:hAnsi="Open Sans"/>
+          <w:sz w:val="21"/>
+          <w:szCs w:val="21"/>
+        </w:rPr>
+        <w:t>tes</w:t>
+      </w:r>
+      <w:r>
+        <w:rPr>
+          <w:rFonts w:ascii="Open Sans" w:hAnsi="Open Sans"/>
+          <w:sz w:val="21"/>
+          <w:szCs w:val="21"/>
+        </w:rPr>
+        <w:t xml:space="preserve"> glisser</w:t>
+      </w:r>
+      <w:r>
+        <w:rPr>
+          <w:rFonts w:ascii="Open Sans" w:hAnsi="Open Sans"/>
+          <w:sz w:val="21"/>
+          <w:szCs w:val="21"/>
+        </w:rPr>
+        <w:t> </w:t>
+      </w:r>
+      <w:r>
+        <w:rPr>
+          <w:rFonts w:ascii="Open Sans" w:hAnsi="Open Sans"/>
+          <w:b/>
+          <w:sz w:val="21"/>
+          <w:szCs w:val="21"/>
+        </w:rPr>
+        <w:t>Lancement_LAS_Auto_v2</w:t>
+      </w:r>
+      <w:r>
+        <w:rPr>
+          <w:rFonts w:ascii="Open Sans" w:hAnsi="Open Sans"/>
+          <w:sz w:val="21"/>
+          <w:szCs w:val="21"/>
+        </w:rPr>
+        <w:t xml:space="preserve"> dans la nouvelle barre d’outils.</w:t>
+      </w:r>
+    </w:p>
+    <w:p>
+      <w:pPr>
+        <w:rPr>
+          <w:rFonts w:ascii="Open Sans" w:hAnsi="Open Sans"/>
+          <w:i/>
+          <w:iCs/>
+          <w:sz w:val="19"/>
+          <w:szCs w:val="20"/>
+        </w:rPr>
+      </w:pPr>
+      <w:r>
+        <w:rPr>
+          <w:rFonts w:ascii="Open Sans" w:hAnsi="Open Sans"/>
+          <w:i/>
+          <w:iCs/>
+          <w:sz w:val="19"/>
+          <w:szCs w:val="20"/>
+        </w:rPr>
+        <w:t xml:space="preserve">(Il est possible de modifier l’image de ce bouton dans votre barre d’outils en cliquant sur </w:t>
+      </w:r>
+      <w:r>
+        <w:rPr>
+          <w:rFonts w:ascii="Open Sans" w:hAnsi="Open Sans"/>
+          <w:b/>
+          <w:i/>
+          <w:iCs/>
+          <w:sz w:val="19"/>
+          <w:szCs w:val="20"/>
+        </w:rPr>
+        <w:t>Affiche les propriété</w:t>
+      </w:r>
+      <w:r>
+        <w:rPr>
+          <w:rFonts w:ascii="Open Sans" w:hAnsi="Open Sans"/>
+          <w:b/>
+          <w:i/>
+          <w:iCs/>
+          <w:sz w:val="19"/>
+          <w:szCs w:val="20"/>
+        </w:rPr>
+        <w:t xml:space="preserve">s </w:t>
+      </w:r>
+      <w:r>
+        <w:rPr>
+          <w:rFonts w:ascii="Open Sans" w:hAnsi="Open Sans"/>
+          <w:bCs/>
+          <w:i/>
+          <w:iCs/>
+          <w:sz w:val="19"/>
+          <w:szCs w:val="20"/>
+        </w:rPr>
+        <w:t>quand vous avez sélectionné</w:t>
+      </w:r>
+      <w:r>
+        <w:rPr>
+          <w:rFonts w:ascii="Open Sans" w:hAnsi="Open Sans"/>
+          <w:b/>
+          <w:i/>
+          <w:iCs/>
+          <w:sz w:val="19"/>
+          <w:szCs w:val="20"/>
+        </w:rPr>
+        <w:t xml:space="preserve"> Lancement_LAS_Auto_v2</w:t>
+      </w:r>
+      <w:r>
+        <w:rPr>
+          <w:rFonts w:ascii="Open Sans" w:hAnsi="Open Sans"/>
+          <w:bCs/>
+          <w:i/>
+          <w:iCs/>
+          <w:sz w:val="19"/>
+          <w:szCs w:val="20"/>
+        </w:rPr>
+        <w:t>, puis observer la zone</w:t>
+      </w:r>
+      <w:r>
+        <w:rPr>
+          <w:rFonts w:ascii="Open Sans" w:hAnsi="Open Sans"/>
+          <w:b/>
+          <w:i/>
+          <w:iCs/>
+          <w:sz w:val="19"/>
+          <w:szCs w:val="20"/>
+        </w:rPr>
+        <w:t xml:space="preserve"> Icones.</w:t>
+      </w:r>
+      <w:r>
+        <w:rPr>
+          <w:rFonts w:ascii="Open Sans" w:hAnsi="Open Sans"/>
+          <w:i/>
+          <w:iCs/>
+          <w:sz w:val="19"/>
+          <w:szCs w:val="20"/>
+        </w:rPr>
+        <w:t xml:space="preserve"> Vous pouvez soit changer par un logo déjà existant dans Catia, soit insérer le logo que nous avons préparé à cet effet, mais </w:t>
+      </w:r>
+      <w:r>
+        <w:rPr>
+          <w:rFonts w:ascii="Open Sans" w:hAnsi="Open Sans"/>
+          <w:i/>
+          <w:iCs/>
+          <w:sz w:val="19"/>
+          <w:szCs w:val="20"/>
+        </w:rPr>
+        <w:t>cette possibilité avec le logo préparé</w:t>
+      </w:r>
+      <w:r>
+        <w:rPr>
+          <w:rFonts w:ascii="Open Sans" w:hAnsi="Open Sans"/>
+          <w:i/>
+          <w:iCs/>
+          <w:sz w:val="19"/>
+          <w:szCs w:val="20"/>
+        </w:rPr>
+        <w:t xml:space="preserve"> ne fonctionne pas toujours selon les ordinateurs pour des problèmes de programmation interne à CATIA_V5. Le fichier prévu s’appelle Wheel_Pictogramme.bmp et se situe dans le dossier 01_VBAProject)</w:t>
+      </w:r>
+    </w:p>
+    <w:p>
+      <w:pPr>
+        <w:rPr>
+          <w:rFonts w:ascii="Open Sans" w:hAnsi="Open Sans"/>
+          <w:i/>
+          <w:iCs/>
+          <w:sz w:val="19"/>
+          <w:szCs w:val="20"/>
+        </w:rPr>
+      </w:pPr>
+    </w:p>
+    <w:p>
+      <w:pPr>
+        <w:rPr>
+          <w:rFonts w:ascii="Open Sans" w:hAnsi="Open Sans"/>
+          <w:sz w:val="21"/>
+          <w:szCs w:val="21"/>
+        </w:rPr>
+      </w:pPr>
+      <w:r>
+        <w:rPr>
+          <w:rFonts w:ascii="Open Sans" w:hAnsi="Open Sans"/>
+          <w:sz w:val="21"/>
+          <w:szCs w:val="21"/>
+        </w:rPr>
+        <w:t>Maintenant, si vous cliquez sur le bouton, la macro se lance et une fenêtre type ‘</w:t>
+      </w:r>
+      <w:proofErr w:type="spellStart"/>
+      <w:r>
+        <w:rPr>
+          <w:rFonts w:ascii="Open Sans" w:hAnsi="Open Sans"/>
+          <w:sz w:val="21"/>
+          <w:szCs w:val="21"/>
+        </w:rPr>
+        <w:t>Userform</w:t>
+      </w:r>
+      <w:proofErr w:type="spellEnd"/>
+      <w:r>
+        <w:rPr>
+          <w:rFonts w:ascii="Open Sans" w:hAnsi="Open Sans"/>
+          <w:sz w:val="21"/>
+          <w:szCs w:val="21"/>
+        </w:rPr>
+        <w:t>’ va s’ouvrir, expliqué dans le paragraphe suivant.</w:t>
+      </w:r>
+    </w:p>
+    <w:p>
+      <w:pPr>
+        <w:rPr>
+          <w:rFonts w:ascii="Open Sans" w:eastAsia="Open Sans" w:hAnsi="Open Sans" w:cs="Open Sans"/>
+          <w:b/>
+          <w:sz w:val="24"/>
+          <w:szCs w:val="24"/>
+        </w:rPr>
+      </w:pPr>
+    </w:p>
+    <w:p>
+      <w:pPr>
+        <w:rPr>
+          <w:rFonts w:ascii="Open Sans" w:eastAsia="Open Sans" w:hAnsi="Open Sans" w:cs="Open Sans"/>
+          <w:b/>
+          <w:sz w:val="24"/>
+          <w:szCs w:val="24"/>
+        </w:rPr>
+      </w:pPr>
+    </w:p>
+    <w:p>
+      <w:pPr>
+        <w:rPr>
+          <w:rFonts w:ascii="Open Sans" w:eastAsia="Open Sans" w:hAnsi="Open Sans" w:cs="Open Sans"/>
+          <w:b/>
+          <w:sz w:val="24"/>
+          <w:szCs w:val="24"/>
+        </w:rPr>
+      </w:pPr>
+    </w:p>
+    <w:p>
+      <w:pPr>
+        <w:rPr>
+          <w:rFonts w:ascii="Open Sans" w:eastAsia="Open Sans" w:hAnsi="Open Sans" w:cs="Open Sans"/>
+          <w:b/>
+          <w:sz w:val="24"/>
+          <w:szCs w:val="24"/>
+        </w:rPr>
+      </w:pPr>
+    </w:p>
+    <w:p>
+      <w:pPr>
+        <w:rPr>
+          <w:rFonts w:ascii="Open Sans" w:eastAsia="Open Sans" w:hAnsi="Open Sans" w:cs="Open Sans"/>
+          <w:b/>
+          <w:sz w:val="24"/>
+          <w:szCs w:val="24"/>
+        </w:rPr>
+      </w:pPr>
+    </w:p>
+    <w:p>
+      <w:pPr>
+        <w:rPr>
+          <w:rFonts w:ascii="Open Sans" w:eastAsia="Open Sans" w:hAnsi="Open Sans" w:cs="Open Sans"/>
+          <w:b/>
+          <w:sz w:val="24"/>
+          <w:szCs w:val="24"/>
+        </w:rPr>
+      </w:pPr>
+    </w:p>
+    <w:p>
+      <w:pPr>
+        <w:rPr>
+          <w:rFonts w:ascii="Open Sans" w:eastAsia="Open Sans" w:hAnsi="Open Sans" w:cs="Open Sans"/>
+          <w:b/>
+          <w:sz w:val="24"/>
+          <w:szCs w:val="24"/>
+        </w:rPr>
+      </w:pPr>
+    </w:p>
+    <w:p>
+      <w:pPr>
+        <w:rPr>
+          <w:rFonts w:ascii="Open Sans" w:eastAsia="Open Sans" w:hAnsi="Open Sans" w:cs="Open Sans"/>
+          <w:b/>
+          <w:sz w:val="24"/>
+          <w:szCs w:val="24"/>
+        </w:rPr>
+      </w:pPr>
+    </w:p>
+    <w:p>
+      <w:pPr>
+        <w:spacing w:after="225" w:line="240" w:lineRule="auto"/>
+        <w:jc w:val="both"/>
+        <w:rPr>
+          <w:rFonts w:ascii="Open Sans" w:eastAsia="Open Sans" w:hAnsi="Open Sans" w:cs="Open Sans"/>
+          <w:b/>
+          <w:i/>
+          <w:color w:val="C00000"/>
+          <w:sz w:val="24"/>
+          <w:szCs w:val="24"/>
+        </w:rPr>
+      </w:pPr>
+      <w:r>
+        <w:rPr>
+          <w:rFonts w:ascii="Open Sans" w:eastAsia="Open Sans" w:hAnsi="Open Sans" w:cs="Open Sans"/>
+          <w:b/>
+          <w:i/>
+          <w:color w:val="C00000"/>
+          <w:sz w:val="24"/>
+          <w:szCs w:val="24"/>
+        </w:rPr>
+        <w:lastRenderedPageBreak/>
+        <w:t>Utilisation de LASAuto</w:t>
+      </w:r>
+      <w:r>
+        <w:rPr>
+          <w:rFonts w:ascii="Open Sans" w:eastAsia="Open Sans" w:hAnsi="Open Sans" w:cs="Open Sans"/>
+          <w:b/>
+          <w:i/>
+          <w:color w:val="C00000"/>
+          <w:sz w:val="24"/>
+          <w:szCs w:val="24"/>
+        </w:rPr>
+        <w:t>_</w:t>
+      </w:r>
+      <w:r>
+        <w:rPr>
+          <w:rFonts w:ascii="Open Sans" w:eastAsia="Open Sans" w:hAnsi="Open Sans" w:cs="Open Sans"/>
+          <w:b/>
+          <w:i/>
+          <w:color w:val="C00000"/>
+          <w:sz w:val="24"/>
+          <w:szCs w:val="24"/>
+        </w:rPr>
+        <w:t>v2</w:t>
+      </w:r>
+    </w:p>
+    <w:p>
+      <w:pPr>
+        <w:spacing w:after="225" w:line="240" w:lineRule="auto"/>
+        <w:jc w:val="both"/>
+        <w:rPr>
+          <w:rFonts w:ascii="Open Sans" w:eastAsia="Open Sans" w:hAnsi="Open Sans" w:cs="Open Sans"/>
+          <w:b/>
+          <w:i/>
+          <w:color w:val="C00000"/>
+          <w:sz w:val="24"/>
+          <w:szCs w:val="24"/>
+        </w:rPr>
+      </w:pPr>
+      <w:r>
+        <w:rPr>
+          <w:noProof/>
+        </w:rPr>
+        <mc:AlternateContent>
+          <mc:Choice Requires="wpg">
+            <w:drawing>
+              <wp:anchor distT="0" distB="0" distL="114300" distR="114300" simplePos="0" relativeHeight="251666432" behindDoc="0" locked="0" layoutInCell="1" allowOverlap="1" wp14:anchorId="5FB1BAFD" wp14:editId="405F524E">
+                <wp:simplePos x="0" y="0"/>
+                <wp:positionH relativeFrom="margin">
+                  <wp:posOffset>-635</wp:posOffset>
+                </wp:positionH>
+                <wp:positionV relativeFrom="paragraph">
+                  <wp:posOffset>301625</wp:posOffset>
+                </wp:positionV>
+                <wp:extent cx="5669280" cy="3497580"/>
+                <wp:effectExtent l="0" t="0" r="7620" b="7620"/>
+                <wp:wrapTopAndBottom/>
+                <wp:docPr id="18" name="Groupe 18"/>
+                <wp:cNvGraphicFramePr/>
+                <a:graphic xmlns:a="http://schemas.openxmlformats.org/drawingml/2006/main">
+                  <a:graphicData uri="http://schemas.microsoft.com/office/word/2010/wordprocessingGroup">
+                    <wpg:wgp>
+                      <wpg:cNvGrpSpPr/>
+                      <wpg:grpSpPr>
+                        <a:xfrm>
+                          <a:off x="0" y="0"/>
+                          <a:ext cx="5669280" cy="3497580"/>
+                          <a:chOff x="0" y="-7386"/>
+                          <a:chExt cx="5760720" cy="3339231"/>
+                        </a:xfrm>
+                      </wpg:grpSpPr>
+                      <pic:pic xmlns:pic="http://schemas.openxmlformats.org/drawingml/2006/picture">
+                        <pic:nvPicPr>
+                          <pic:cNvPr id="22" name="Image 22"/>
+                          <pic:cNvPicPr>
+                            <a:picLocks noChangeAspect="1"/>
+                          </pic:cNvPicPr>
+                        </pic:nvPicPr>
+                        <pic:blipFill>
+                          <a:blip r:embed="rId16">
+                            <a:extLst>
+                              <a:ext uri="{28A0092B-C50C-407E-A947-70E740481C1C}">
+                                <a14:useLocalDpi xmlns:a14="http://schemas.microsoft.com/office/drawing/2010/main" val="0"/>
+                              </a:ext>
+                            </a:extLst>
+                          </a:blip>
+                          <a:srcRect/>
+                          <a:stretch/>
+                        </pic:blipFill>
+                        <pic:spPr>
+                          <a:xfrm>
+                            <a:off x="2031940" y="-7386"/>
+                            <a:ext cx="2053014" cy="2811476"/>
+                          </a:xfrm>
+                          <a:prstGeom prst="rect">
+                            <a:avLst/>
+                          </a:prstGeom>
+                        </pic:spPr>
+                      </pic:pic>
+                      <wps:wsp>
+                        <wps:cNvPr id="23" name="Zone de texte 23"/>
+                        <wps:cNvSpPr txBox="1"/>
+                        <wps:spPr>
+                          <a:xfrm>
+                            <a:off x="0" y="3070860"/>
+                            <a:ext cx="5760720" cy="260985"/>
+                          </a:xfrm>
+                          <a:prstGeom prst="rect">
+                            <a:avLst/>
+                          </a:prstGeom>
+                          <a:solidFill>
+                            <a:prstClr val="white"/>
+                          </a:solidFill>
+                          <a:ln>
+                            <a:noFill/>
+                          </a:ln>
+                        </wps:spPr>
+                        <wps:txbx>
+                          <w:txbxContent>
+                            <w:p>
+                              <w:pPr>
+                                <w:pStyle w:val="Lgende"/>
+                                <w:jc w:val="center"/>
+                                <w:rPr>
+                                  <w:noProof/>
+                                </w:rPr>
+                              </w:pPr>
+                              <w:r>
+                                <w:t xml:space="preserve">Figure </w:t>
+                              </w:r>
+                              <w:r>
+                                <w:rPr>
+                                  <w:noProof/>
+                                </w:rPr>
+                                <w:t>6</w:t>
+                              </w:r>
+                              <w:r>
+                                <w:t xml:space="preserve"> :</w:t>
+                              </w:r>
+                              <w:r>
+                                <w:t xml:space="preserve"> </w:t>
+                              </w:r>
+                              <w:proofErr w:type="spellStart"/>
+                              <w:r>
+                                <w:t>Userform</w:t>
+                              </w:r>
+                              <w:proofErr w:type="spellEnd"/>
+                              <w:r>
+                                <w:t xml:space="preserve"> utilisé </w:t>
+                              </w:r>
+                              <w:r>
+                                <w:t>dans la</w:t>
+                              </w:r>
+                              <w:r>
+                                <w:t xml:space="preserve"> macro</w:t>
+                              </w:r>
+                            </w:p>
+                          </w:txbxContent>
+                        </wps:txbx>
+                        <wps:bodyPr rot="0" spcFirstLastPara="0" vertOverflow="overflow" horzOverflow="overflow" vert="horz" wrap="square" lIns="0" tIns="0" rIns="0" bIns="0" numCol="1" spcCol="0" rtlCol="0" fromWordArt="0" anchor="t" anchorCtr="0" forceAA="0" compatLnSpc="1">
+                          <a:prstTxWarp prst="textNoShape">
+                            <a:avLst/>
+                          </a:prstTxWarp>
+                          <a:noAutofit/>
+                        </wps:bodyPr>
+                      </wps:wsp>
+                    </wpg:wgp>
+                  </a:graphicData>
+                </a:graphic>
+                <wp14:sizeRelH relativeFrom="margin">
+                  <wp14:pctWidth>0</wp14:pctWidth>
+                </wp14:sizeRelH>
+                <wp14:sizeRelV relativeFrom="margin">
+                  <wp14:pctHeight>0</wp14:pctHeight>
+                </wp14:sizeRelV>
+              </wp:anchor>
+            </w:drawing>
+          </mc:Choice>
+          <mc:Fallback>
+            <w:pict>
+              <v:group w14:anchorId="5FB1BAFD" id="Groupe 18" o:spid="_x0000_s1037" style="position:absolute;left:0;text-align:left;margin-left:-.05pt;margin-top:23.75pt;width:446.4pt;height:275.4pt;z-index:251666432;mso-position-horizontal-relative:margin;mso-width-relative:margin;mso-height-relative:margin" coordorigin=",-73" coordsize="57607,33392" o:gfxdata="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">
+                <v:shape id="Image 22" o:spid="_x0000_s1038" type="#_x0000_t75" style="position:absolute;left:20319;top:-73;width:20530;height:28113;visibility:visible;mso-wrap-style:square" o:gfxdata="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">
+                  <v:imagedata r:id="rId17" o:title=""/>
+                </v:shape>
+                <v:shape id="Zone de texte 23" o:spid="_x0000_s1039" type="#_x0000_t202" style="position:absolute;top:30708;width:57607;height:2610;visibility:visible;mso-wrap-style:square;v-text-anchor:top" o:gfxdata="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" stroked="f">
+                  <v:textbox inset="0,0,0,0">
+                    <w:txbxContent>
+                      <w:p>
+                        <w:pPr>
+                          <w:pStyle w:val="Lgende"/>
+                          <w:jc w:val="center"/>
+                          <w:rPr>
+                            <w:noProof/>
+                          </w:rPr>
+                        </w:pPr>
+                        <w:r>
+                          <w:t xml:space="preserve">Figure </w:t>
+                        </w:r>
+                        <w:r>
+                          <w:rPr>
+                            <w:noProof/>
+                          </w:rPr>
+                          <w:t>6</w:t>
+                        </w:r>
+                        <w:r>
+                          <w:t xml:space="preserve"> :</w:t>
+                        </w:r>
+                        <w:r>
+                          <w:t xml:space="preserve"> </w:t>
+                        </w:r>
+                        <w:proofErr w:type="spellStart"/>
+                        <w:r>
+                          <w:t>Userform</w:t>
+                        </w:r>
+                        <w:proofErr w:type="spellEnd"/>
+                        <w:r>
+                          <w:t xml:space="preserve"> utilisé </w:t>
+                        </w:r>
+                        <w:r>
+                          <w:t>dans la</w:t>
+                        </w:r>
+                        <w:r>
+                          <w:t xml:space="preserve"> macro</w:t>
+                        </w:r>
+                      </w:p>
+                    </w:txbxContent>
+                  </v:textbox>
+                </v:shape>
+                <w10:wrap type="topAndBottom" anchorx="margin"/>
+              </v:group>
+            </w:pict>
+          </mc:Fallback>
+        </mc:AlternateContent>
+      </w:r>
+    </w:p>
+    <w:p>
+      <w:pPr>
+        <w:jc w:val="center"/>
+        <w:rPr>
+          <w:rFonts w:ascii="Open Sans" w:eastAsia="Open Sans" w:hAnsi="Open Sans" w:cs="Open Sans"/>
+          <w:b/>
+          <w:sz w:val="24"/>
+          <w:szCs w:val="24"/>
+        </w:rPr>
+      </w:pPr>
+    </w:p>
+    <w:p>
+      <w:pPr>
+        <w:rPr>
+          <w:rFonts w:ascii="Open Sans" w:eastAsia="Open Sans" w:hAnsi="Open Sans" w:cs="Open Sans"/>
+          <w:bCs/>
+          <w:sz w:val="24"/>
+          <w:szCs w:val="24"/>
+        </w:rPr>
+      </w:pPr>
+    </w:p>
+    <w:p>
+      <w:pPr>
+        <w:rPr>
+          <w:rFonts w:ascii="Open Sans" w:eastAsia="Open Sans" w:hAnsi="Open Sans" w:cs="Open Sans"/>
+          <w:bCs/>
+          <w:sz w:val="24"/>
+          <w:szCs w:val="24"/>
+        </w:rPr>
+      </w:pPr>
+      <w:r>
+        <w:rPr>
+          <w:rFonts w:ascii="Open Sans" w:eastAsia="Open Sans" w:hAnsi="Open Sans" w:cs="Open Sans"/>
+          <w:bCs/>
+          <w:sz w:val="24"/>
+          <w:szCs w:val="24"/>
+        </w:rPr>
+        <w:t xml:space="preserve">Si vous avez lu le rapport, vous savez que la macro permet de sélectionner le </w:t>
+      </w:r>
+      <w:r>
+        <w:rPr>
+          <w:rFonts w:ascii="Open Sans" w:eastAsia="Open Sans" w:hAnsi="Open Sans" w:cs="Open Sans"/>
+          <w:b/>
+          <w:sz w:val="24"/>
+          <w:szCs w:val="24"/>
+        </w:rPr>
+        <w:t>fichier Lotus</w:t>
+      </w:r>
+      <w:r>
+        <w:rPr>
+          <w:rFonts w:ascii="Open Sans" w:eastAsia="Open Sans" w:hAnsi="Open Sans" w:cs="Open Sans"/>
+          <w:bCs/>
+          <w:sz w:val="24"/>
+          <w:szCs w:val="24"/>
+        </w:rPr>
+        <w:t xml:space="preserve"> avec la configuration LAS que vous souhaitez implanter, permet de sélectionner le </w:t>
+      </w:r>
+      <w:r>
+        <w:rPr>
+          <w:rFonts w:ascii="Open Sans" w:eastAsia="Open Sans" w:hAnsi="Open Sans" w:cs="Open Sans"/>
+          <w:b/>
+          <w:sz w:val="24"/>
+          <w:szCs w:val="24"/>
+        </w:rPr>
+        <w:t>Wireframe</w:t>
+      </w:r>
+      <w:r>
+        <w:rPr>
+          <w:rFonts w:ascii="Open Sans" w:eastAsia="Open Sans" w:hAnsi="Open Sans" w:cs="Open Sans"/>
+          <w:bCs/>
+          <w:sz w:val="24"/>
+          <w:szCs w:val="24"/>
+        </w:rPr>
+        <w:t xml:space="preserve"> qui contient </w:t>
+      </w:r>
+      <w:proofErr w:type="spellStart"/>
+      <w:r>
+        <w:rPr>
+          <w:rFonts w:ascii="Open Sans" w:eastAsia="Open Sans" w:hAnsi="Open Sans" w:cs="Open Sans"/>
+          <w:b/>
+          <w:sz w:val="24"/>
+          <w:szCs w:val="24"/>
+        </w:rPr>
+        <w:t>Lotus_Point</w:t>
+      </w:r>
+      <w:proofErr w:type="spellEnd"/>
+      <w:r>
+        <w:rPr>
+          <w:rFonts w:ascii="Open Sans" w:eastAsia="Open Sans" w:hAnsi="Open Sans" w:cs="Open Sans"/>
+          <w:bCs/>
+          <w:sz w:val="24"/>
+          <w:szCs w:val="24"/>
+        </w:rPr>
+        <w:t xml:space="preserve"> qui lui-même contient les points Lotus, et que vous pouvez sélectionner </w:t>
+      </w:r>
+      <w:r>
+        <w:rPr>
+          <w:rFonts w:ascii="Open Sans" w:eastAsia="Open Sans" w:hAnsi="Open Sans" w:cs="Open Sans"/>
+          <w:b/>
+          <w:sz w:val="24"/>
+          <w:szCs w:val="24"/>
+        </w:rPr>
+        <w:t>d’autres produits</w:t>
+      </w:r>
+      <w:r>
+        <w:rPr>
+          <w:rFonts w:ascii="Open Sans" w:eastAsia="Open Sans" w:hAnsi="Open Sans" w:cs="Open Sans"/>
+          <w:bCs/>
+          <w:sz w:val="24"/>
+          <w:szCs w:val="24"/>
+        </w:rPr>
+        <w:t xml:space="preserve"> que vous souhaitez updater.</w:t>
+      </w:r>
+    </w:p>
+    <w:p>
+      <w:pPr>
+        <w:rPr>
+          <w:rFonts w:ascii="Open Sans" w:eastAsia="Open Sans" w:hAnsi="Open Sans" w:cs="Open Sans"/>
+          <w:b/>
+          <w:sz w:val="24"/>
+          <w:szCs w:val="24"/>
+        </w:rPr>
+      </w:pPr>
+    </w:p>
+    <w:p>
+      <w:pPr>
+        <w:rPr>
+          <w:rFonts w:ascii="Open Sans" w:eastAsia="Open Sans" w:hAnsi="Open Sans" w:cs="Open Sans"/>
+          <w:bCs/>
+          <w:sz w:val="24"/>
+          <w:szCs w:val="24"/>
+        </w:rPr>
+      </w:pPr>
+      <w:r>
+        <w:rPr>
+          <w:rFonts w:ascii="Open Sans" w:eastAsia="Open Sans" w:hAnsi="Open Sans" w:cs="Open Sans"/>
+          <w:bCs/>
+          <w:sz w:val="24"/>
+          <w:szCs w:val="24"/>
+        </w:rPr>
+        <w:t>Normalement, l’</w:t>
+      </w:r>
+      <w:proofErr w:type="spellStart"/>
+      <w:r>
+        <w:rPr>
+          <w:rFonts w:ascii="Open Sans" w:eastAsia="Open Sans" w:hAnsi="Open Sans" w:cs="Open Sans"/>
+          <w:bCs/>
+          <w:sz w:val="24"/>
+          <w:szCs w:val="24"/>
+        </w:rPr>
+        <w:t>Userform</w:t>
+      </w:r>
+      <w:proofErr w:type="spellEnd"/>
+      <w:r>
+        <w:rPr>
+          <w:rFonts w:ascii="Open Sans" w:eastAsia="Open Sans" w:hAnsi="Open Sans" w:cs="Open Sans"/>
+          <w:bCs/>
+          <w:sz w:val="24"/>
+          <w:szCs w:val="24"/>
+        </w:rPr>
+        <w:t xml:space="preserve"> est bien pensé et les boutons sont parlant</w:t>
+      </w:r>
+      <w:r>
+        <w:rPr>
+          <w:rFonts w:ascii="Open Sans" w:eastAsia="Open Sans" w:hAnsi="Open Sans" w:cs="Open Sans"/>
+          <w:bCs/>
+          <w:sz w:val="24"/>
+          <w:szCs w:val="24"/>
+        </w:rPr>
+        <w:t>s</w:t>
+      </w:r>
+      <w:r>
+        <w:rPr>
+          <w:rFonts w:ascii="Open Sans" w:eastAsia="Open Sans" w:hAnsi="Open Sans" w:cs="Open Sans"/>
+          <w:bCs/>
+          <w:sz w:val="24"/>
+          <w:szCs w:val="24"/>
+        </w:rPr>
+        <w:t xml:space="preserve"> : les boutons </w:t>
+      </w:r>
+      <w:r>
+        <w:rPr>
+          <w:rFonts w:ascii="Open Sans" w:eastAsia="Open Sans" w:hAnsi="Open Sans" w:cs="Open Sans"/>
+          <w:bCs/>
+          <w:i/>
+          <w:iCs/>
+          <w:sz w:val="24"/>
+          <w:szCs w:val="24"/>
+        </w:rPr>
+        <w:t>Open</w:t>
+      </w:r>
+      <w:r>
+        <w:rPr>
+          <w:rFonts w:ascii="Open Sans" w:eastAsia="Open Sans" w:hAnsi="Open Sans" w:cs="Open Sans"/>
+          <w:bCs/>
+          <w:sz w:val="24"/>
+          <w:szCs w:val="24"/>
+        </w:rPr>
+        <w:t xml:space="preserve"> respectifs permettent de sélectionner le </w:t>
+      </w:r>
+      <w:proofErr w:type="gramStart"/>
+      <w:r>
+        <w:rPr>
+          <w:rFonts w:ascii="Open Sans" w:eastAsia="Open Sans" w:hAnsi="Open Sans" w:cs="Open Sans"/>
+          <w:bCs/>
+          <w:sz w:val="24"/>
+          <w:szCs w:val="24"/>
+        </w:rPr>
+        <w:t>fichier .</w:t>
+      </w:r>
+      <w:proofErr w:type="spellStart"/>
+      <w:r>
+        <w:rPr>
+          <w:rFonts w:ascii="Open Sans" w:eastAsia="Open Sans" w:hAnsi="Open Sans" w:cs="Open Sans"/>
+          <w:bCs/>
+          <w:sz w:val="24"/>
+          <w:szCs w:val="24"/>
+        </w:rPr>
+        <w:t>dta</w:t>
+      </w:r>
+      <w:proofErr w:type="spellEnd"/>
+      <w:proofErr w:type="gramEnd"/>
+      <w:r>
+        <w:rPr>
+          <w:rFonts w:ascii="Open Sans" w:eastAsia="Open Sans" w:hAnsi="Open Sans" w:cs="Open Sans"/>
+          <w:bCs/>
+          <w:sz w:val="24"/>
+          <w:szCs w:val="24"/>
+        </w:rPr>
+        <w:t xml:space="preserve"> de Lotus et le fichier </w:t>
+      </w:r>
+      <w:proofErr w:type="spellStart"/>
+      <w:r>
+        <w:rPr>
+          <w:rFonts w:ascii="Open Sans" w:eastAsia="Open Sans" w:hAnsi="Open Sans" w:cs="Open Sans"/>
+          <w:bCs/>
+          <w:sz w:val="24"/>
+          <w:szCs w:val="24"/>
+        </w:rPr>
+        <w:t>Wireframe.CATProduct</w:t>
+      </w:r>
+      <w:proofErr w:type="spellEnd"/>
+      <w:r>
+        <w:rPr>
+          <w:rFonts w:ascii="Open Sans" w:eastAsia="Open Sans" w:hAnsi="Open Sans" w:cs="Open Sans"/>
+          <w:bCs/>
+          <w:sz w:val="24"/>
+          <w:szCs w:val="24"/>
+        </w:rPr>
+        <w:t xml:space="preserve">, et le bouton </w:t>
+      </w:r>
+      <w:proofErr w:type="spellStart"/>
+      <w:r>
+        <w:rPr>
+          <w:rFonts w:ascii="Open Sans" w:eastAsia="Open Sans" w:hAnsi="Open Sans" w:cs="Open Sans"/>
+          <w:bCs/>
+          <w:i/>
+          <w:iCs/>
+          <w:sz w:val="24"/>
+          <w:szCs w:val="24"/>
+        </w:rPr>
+        <w:t>Add</w:t>
+      </w:r>
+      <w:proofErr w:type="spellEnd"/>
+      <w:r>
+        <w:rPr>
+          <w:rFonts w:ascii="Open Sans" w:eastAsia="Open Sans" w:hAnsi="Open Sans" w:cs="Open Sans"/>
+          <w:bCs/>
+          <w:sz w:val="24"/>
+          <w:szCs w:val="24"/>
+        </w:rPr>
+        <w:t xml:space="preserve"> et </w:t>
+      </w:r>
+      <w:proofErr w:type="spellStart"/>
+      <w:r>
+        <w:rPr>
+          <w:rFonts w:ascii="Open Sans" w:eastAsia="Open Sans" w:hAnsi="Open Sans" w:cs="Open Sans"/>
+          <w:bCs/>
+          <w:i/>
+          <w:iCs/>
+          <w:sz w:val="24"/>
+          <w:szCs w:val="24"/>
+        </w:rPr>
+        <w:t>Remove</w:t>
+      </w:r>
+      <w:proofErr w:type="spellEnd"/>
+      <w:r>
+        <w:rPr>
+          <w:rFonts w:ascii="Open Sans" w:eastAsia="Open Sans" w:hAnsi="Open Sans" w:cs="Open Sans"/>
+          <w:bCs/>
+          <w:sz w:val="24"/>
+          <w:szCs w:val="24"/>
+        </w:rPr>
+        <w:t xml:space="preserve"> permettent d’ajouter ou de supprimer des </w:t>
+      </w:r>
+      <w:proofErr w:type="spellStart"/>
+      <w:r>
+        <w:rPr>
+          <w:rFonts w:ascii="Open Sans" w:eastAsia="Open Sans" w:hAnsi="Open Sans" w:cs="Open Sans"/>
+          <w:bCs/>
+          <w:sz w:val="24"/>
+          <w:szCs w:val="24"/>
+        </w:rPr>
+        <w:t>CATProducts</w:t>
+      </w:r>
+      <w:proofErr w:type="spellEnd"/>
+      <w:r>
+        <w:rPr>
+          <w:rFonts w:ascii="Open Sans" w:eastAsia="Open Sans" w:hAnsi="Open Sans" w:cs="Open Sans"/>
+          <w:bCs/>
+          <w:sz w:val="24"/>
+          <w:szCs w:val="24"/>
+        </w:rPr>
+        <w:t xml:space="preserve"> à mettre à jour. Vous pouvez ensuite appuyer sur le bouton </w:t>
+      </w:r>
+      <w:r>
+        <w:rPr>
+          <w:rFonts w:ascii="Open Sans" w:eastAsia="Open Sans" w:hAnsi="Open Sans" w:cs="Open Sans"/>
+          <w:bCs/>
+          <w:i/>
+          <w:iCs/>
+          <w:sz w:val="24"/>
+          <w:szCs w:val="24"/>
+        </w:rPr>
+        <w:t>Update</w:t>
+      </w:r>
+      <w:r>
+        <w:rPr>
+          <w:rFonts w:ascii="Open Sans" w:eastAsia="Open Sans" w:hAnsi="Open Sans" w:cs="Open Sans"/>
+          <w:bCs/>
+          <w:sz w:val="24"/>
+          <w:szCs w:val="24"/>
+        </w:rPr>
+        <w:t>.</w:t>
+      </w:r>
+      <w:bookmarkStart w:id="0" w:name="_GoBack"/>
+      <w:bookmarkEnd w:id="0"/>
+    </w:p>
+    <w:p>
+      <w:pPr>
+        <w:rPr>
+          <w:rFonts w:ascii="Open Sans" w:eastAsia="Open Sans" w:hAnsi="Open Sans" w:cs="Open Sans"/>
+          <w:bCs/>
+          <w:sz w:val="24"/>
+          <w:szCs w:val="24"/>
+        </w:rPr>
+      </w:pPr>
+      <w:r>
+        <w:rPr>
+          <w:rFonts w:ascii="Open Sans" w:eastAsia="Open Sans" w:hAnsi="Open Sans" w:cs="Open Sans"/>
+          <w:bCs/>
+          <w:sz w:val="24"/>
+          <w:szCs w:val="24"/>
+        </w:rPr>
+        <w:t xml:space="preserve">Notez qu’il faut absolument avoir sélectionné un fichier Lotus et un </w:t>
+      </w:r>
+      <w:proofErr w:type="spellStart"/>
+      <w:r>
+        <w:rPr>
+          <w:rFonts w:ascii="Open Sans" w:eastAsia="Open Sans" w:hAnsi="Open Sans" w:cs="Open Sans"/>
+          <w:bCs/>
+          <w:sz w:val="24"/>
+          <w:szCs w:val="24"/>
+        </w:rPr>
+        <w:t>Wireframe.CATProduct</w:t>
+      </w:r>
+      <w:proofErr w:type="spellEnd"/>
+      <w:r>
+        <w:rPr>
+          <w:rFonts w:ascii="Open Sans" w:eastAsia="Open Sans" w:hAnsi="Open Sans" w:cs="Open Sans"/>
+          <w:bCs/>
+          <w:sz w:val="24"/>
+          <w:szCs w:val="24"/>
+        </w:rPr>
+        <w:t xml:space="preserve"> pour pouvoir </w:t>
+      </w:r>
+      <w:proofErr w:type="gramStart"/>
+      <w:r>
+        <w:rPr>
+          <w:rFonts w:ascii="Open Sans" w:eastAsia="Open Sans" w:hAnsi="Open Sans" w:cs="Open Sans"/>
+          <w:bCs/>
+          <w:sz w:val="24"/>
+          <w:szCs w:val="24"/>
+        </w:rPr>
+        <w:t>updaté</w:t>
+      </w:r>
+      <w:proofErr w:type="gramEnd"/>
+      <w:r>
+        <w:rPr>
+          <w:rFonts w:ascii="Open Sans" w:eastAsia="Open Sans" w:hAnsi="Open Sans" w:cs="Open Sans"/>
+          <w:bCs/>
+          <w:sz w:val="24"/>
+          <w:szCs w:val="24"/>
+        </w:rPr>
+        <w:t xml:space="preserve"> les points, mais que l’update d’autres </w:t>
+      </w:r>
+      <w:proofErr w:type="spellStart"/>
+      <w:r>
+        <w:rPr>
+          <w:rFonts w:ascii="Open Sans" w:eastAsia="Open Sans" w:hAnsi="Open Sans" w:cs="Open Sans"/>
+          <w:bCs/>
+          <w:sz w:val="24"/>
+          <w:szCs w:val="24"/>
+        </w:rPr>
+        <w:t>Products</w:t>
+      </w:r>
+      <w:proofErr w:type="spellEnd"/>
+      <w:r>
+        <w:rPr>
+          <w:rFonts w:ascii="Open Sans" w:eastAsia="Open Sans" w:hAnsi="Open Sans" w:cs="Open Sans"/>
+          <w:bCs/>
+          <w:sz w:val="24"/>
+          <w:szCs w:val="24"/>
+        </w:rPr>
+        <w:t xml:space="preserve"> n’est pas obligatoire</w:t>
+      </w:r>
+    </w:p>
+    <w:p>
+      <w:pPr>
+        <w:jc w:val="center"/>
         <w:rPr>
           <w:rFonts w:ascii="Open Sans" w:eastAsia="Open Sans" w:hAnsi="Open Sans" w:cs="Open Sans"/>
           <w:b/>
@@ -1870,12 +3018,12 @@
       </w:pPr>
     </w:p>
     <w:sectPr>
-      <w:headerReference w:type="even" r:id="rId14"/>
-      <w:headerReference w:type="default" r:id="rId15"/>
-      <w:footerReference w:type="even" r:id="rId16"/>
-      <w:footerReference w:type="default" r:id="rId17"/>
-      <w:headerReference w:type="first" r:id="rId18"/>
-      <w:footerReference w:type="first" r:id="rId19"/>
+      <w:headerReference w:type="even" r:id="rId18"/>
+      <w:headerReference w:type="default" r:id="rId19"/>
+      <w:footerReference w:type="even" r:id="rId20"/>
+      <w:footerReference w:type="default" r:id="rId21"/>
+      <w:headerReference w:type="first" r:id="rId22"/>
+      <w:footerReference w:type="first" r:id="rId23"/>
       <w:pgSz w:w="11906" w:h="16838"/>
       <w:pgMar w:top="1417" w:right="1417" w:bottom="1417" w:left="1417" w:header="708" w:footer="708" w:gutter="0"/>
       <w:pgNumType w:start="1"/>
@@ -2222,7 +3370,7 @@
             </wp:anchor>
           </w:drawing>
         </mc:Choice>
-        <mc:Fallback xmlns:dgm="http://schemas.openxmlformats.org/drawingml/2006/diagram" xmlns:lc="http://schemas.openxmlformats.org/drawingml/2006/lockedCanvas" xmlns:c="http://schemas.openxmlformats.org/drawingml/2006/chart" xmlns:pic="http://schemas.openxmlformats.org/drawingml/2006/picture" xmlns:a="http://schemas.openxmlformats.org/drawingml/2006/main" xmlns:sl="http://schemas.openxmlformats.org/schemaLibrary/2006/main">
+        <mc:Fallback xmlns:sl="http://schemas.openxmlformats.org/schemaLibrary/2006/main" xmlns:a="http://schemas.openxmlformats.org/drawingml/2006/main" xmlns:pic="http://schemas.openxmlformats.org/drawingml/2006/picture" xmlns:c="http://schemas.openxmlformats.org/drawingml/2006/chart" xmlns:lc="http://schemas.openxmlformats.org/drawingml/2006/lockedCanvas" xmlns:dgm="http://schemas.openxmlformats.org/drawingml/2006/diagram">
           <w:drawing>
             <wp:anchor allowOverlap="1" behindDoc="0" distB="0" distT="0" distL="114300" distR="114300" hidden="0" layoutInCell="1" locked="0" relativeHeight="0" simplePos="0">
               <wp:simplePos x="0" y="0"/>
@@ -2506,6 +3654,99 @@
     </w:lvl>
   </w:abstractNum>
   <w:abstractNum w:abstractNumId="1" w15:restartNumberingAfterBreak="0">
+    <w:nsid w:val="142E5C98"/>
+    <w:multiLevelType w:val="hybridMultilevel"/>
+    <w:tmpl w:val="D99E3ABA"/>
+    <w:lvl w:ilvl="0" w:tplc="32D21C44">
+      <w:start w:val="1"/>
+      <w:numFmt w:val="decimal"/>
+      <w:lvlText w:val="%1."/>
+      <w:lvlJc w:val="left"/>
+      <w:pPr>
+        <w:ind w:left="720" w:hanging="360"/>
+      </w:pPr>
+      <w:rPr>
+        <w:rFonts w:hint="default"/>
+        <w:b/>
+        <w:i/>
+        <w:color w:val="C00000"/>
+        <w:sz w:val="24"/>
+      </w:rPr>
+    </w:lvl>
+    <w:lvl w:ilvl="1" w:tplc="040C0019" w:tentative="1">
+      <w:start w:val="1"/>
+      <w:numFmt w:val="lowerLetter"/>
+      <w:lvlText w:val="%2."/>
+      <w:lvlJc w:val="left"/>
+      <w:pPr>
+        <w:ind w:left="1440" w:hanging="360"/>
+      </w:pPr>
+    </w:lvl>
+    <w:lvl w:ilvl="2" w:tplc="040C001B" w:tentative="1">
+      <w:start w:val="1"/>
+      <w:numFmt w:val="lowerRoman"/>
+      <w:lvlText w:val="%3."/>
+      <w:lvlJc w:val="right"/>
+      <w:pPr>
+        <w:ind w:left="2160" w:hanging="180"/>
+      </w:pPr>
+    </w:lvl>
+    <w:lvl w:ilvl="3" w:tplc="040C000F" w:tentative="1">
+      <w:start w:val="1"/>
+      <w:numFmt w:val="decimal"/>
+      <w:lvlText w:val="%4."/>
+      <w:lvlJc w:val="left"/>
+      <w:pPr>
+        <w:ind w:left="2880" w:hanging="360"/>
+      </w:pPr>
+    </w:lvl>
+    <w:lvl w:ilvl="4" w:tplc="040C0019" w:tentative="1">
+      <w:start w:val="1"/>
+      <w:numFmt w:val="lowerLetter"/>
+      <w:lvlText w:val="%5."/>
+      <w:lvlJc w:val="left"/>
+      <w:pPr>
+        <w:ind w:left="3600" w:hanging="360"/>
+      </w:pPr>
+    </w:lvl>
+    <w:lvl w:ilvl="5" w:tplc="040C001B" w:tentative="1">
+      <w:start w:val="1"/>
+      <w:numFmt w:val="lowerRoman"/>
+      <w:lvlText w:val="%6."/>
+      <w:lvlJc w:val="right"/>
+      <w:pPr>
+        <w:ind w:left="4320" w:hanging="180"/>
+      </w:pPr>
+    </w:lvl>
+    <w:lvl w:ilvl="6" w:tplc="040C000F" w:tentative="1">
+      <w:start w:val="1"/>
+      <w:numFmt w:val="decimal"/>
+      <w:lvlText w:val="%7."/>
+      <w:lvlJc w:val="left"/>
+      <w:pPr>
+        <w:ind w:left="5040" w:hanging="360"/>
+      </w:pPr>
+    </w:lvl>
+    <w:lvl w:ilvl="7" w:tplc="040C0019" w:tentative="1">
+      <w:start w:val="1"/>
+      <w:numFmt w:val="lowerLetter"/>
+      <w:lvlText w:val="%8."/>
+      <w:lvlJc w:val="left"/>
+      <w:pPr>
+        <w:ind w:left="5760" w:hanging="360"/>
+      </w:pPr>
+    </w:lvl>
+    <w:lvl w:ilvl="8" w:tplc="040C001B" w:tentative="1">
+      <w:start w:val="1"/>
+      <w:numFmt w:val="lowerRoman"/>
+      <w:lvlText w:val="%9."/>
+      <w:lvlJc w:val="right"/>
+      <w:pPr>
+        <w:ind w:left="6480" w:hanging="180"/>
+      </w:pPr>
+    </w:lvl>
+  </w:abstractNum>
+  <w:abstractNum w:abstractNumId="2" w15:restartNumberingAfterBreak="0">
     <w:nsid w:val="576B7BF3"/>
     <w:multiLevelType w:val="hybridMultilevel"/>
     <w:tmpl w:val="6A24868C"/>
@@ -2617,11 +3858,110 @@
       </w:rPr>
     </w:lvl>
   </w:abstractNum>
+  <w:abstractNum w:abstractNumId="3" w15:restartNumberingAfterBreak="0">
+    <w:nsid w:val="726C6F33"/>
+    <w:multiLevelType w:val="hybridMultilevel"/>
+    <w:tmpl w:val="D99E3ABA"/>
+    <w:lvl w:ilvl="0" w:tplc="32D21C44">
+      <w:start w:val="1"/>
+      <w:numFmt w:val="decimal"/>
+      <w:lvlText w:val="%1."/>
+      <w:lvlJc w:val="left"/>
+      <w:pPr>
+        <w:ind w:left="720" w:hanging="360"/>
+      </w:pPr>
+      <w:rPr>
+        <w:rFonts w:hint="default"/>
+        <w:b/>
+        <w:i/>
+        <w:color w:val="C00000"/>
+        <w:sz w:val="24"/>
+      </w:rPr>
+    </w:lvl>
+    <w:lvl w:ilvl="1" w:tplc="040C0019" w:tentative="1">
+      <w:start w:val="1"/>
+      <w:numFmt w:val="lowerLetter"/>
+      <w:lvlText w:val="%2."/>
+      <w:lvlJc w:val="left"/>
+      <w:pPr>
+        <w:ind w:left="1440" w:hanging="360"/>
+      </w:pPr>
+    </w:lvl>
+    <w:lvl w:ilvl="2" w:tplc="040C001B" w:tentative="1">
+      <w:start w:val="1"/>
+      <w:numFmt w:val="lowerRoman"/>
+      <w:lvlText w:val="%3."/>
+      <w:lvlJc w:val="right"/>
+      <w:pPr>
+        <w:ind w:left="2160" w:hanging="180"/>
+      </w:pPr>
+    </w:lvl>
+    <w:lvl w:ilvl="3" w:tplc="040C000F" w:tentative="1">
+      <w:start w:val="1"/>
+      <w:numFmt w:val="decimal"/>
+      <w:lvlText w:val="%4."/>
+      <w:lvlJc w:val="left"/>
+      <w:pPr>
+        <w:ind w:left="2880" w:hanging="360"/>
+      </w:pPr>
+    </w:lvl>
+    <w:lvl w:ilvl="4" w:tplc="040C0019" w:tentative="1">
+      <w:start w:val="1"/>
+      <w:numFmt w:val="lowerLetter"/>
+      <w:lvlText w:val="%5."/>
+      <w:lvlJc w:val="left"/>
+      <w:pPr>
+        <w:ind w:left="3600" w:hanging="360"/>
+      </w:pPr>
+    </w:lvl>
+    <w:lvl w:ilvl="5" w:tplc="040C001B" w:tentative="1">
+      <w:start w:val="1"/>
+      <w:numFmt w:val="lowerRoman"/>
+      <w:lvlText w:val="%6."/>
+      <w:lvlJc w:val="right"/>
+      <w:pPr>
+        <w:ind w:left="4320" w:hanging="180"/>
+      </w:pPr>
+    </w:lvl>
+    <w:lvl w:ilvl="6" w:tplc="040C000F" w:tentative="1">
+      <w:start w:val="1"/>
+      <w:numFmt w:val="decimal"/>
+      <w:lvlText w:val="%7."/>
+      <w:lvlJc w:val="left"/>
+      <w:pPr>
+        <w:ind w:left="5040" w:hanging="360"/>
+      </w:pPr>
+    </w:lvl>
+    <w:lvl w:ilvl="7" w:tplc="040C0019" w:tentative="1">
+      <w:start w:val="1"/>
+      <w:numFmt w:val="lowerLetter"/>
+      <w:lvlText w:val="%8."/>
+      <w:lvlJc w:val="left"/>
+      <w:pPr>
+        <w:ind w:left="5760" w:hanging="360"/>
+      </w:pPr>
+    </w:lvl>
+    <w:lvl w:ilvl="8" w:tplc="040C001B" w:tentative="1">
+      <w:start w:val="1"/>
+      <w:numFmt w:val="lowerRoman"/>
+      <w:lvlText w:val="%9."/>
+      <w:lvlJc w:val="right"/>
+      <w:pPr>
+        <w:ind w:left="6480" w:hanging="180"/>
+      </w:pPr>
+    </w:lvl>
+  </w:abstractNum>
   <w:num w:numId="1">
     <w:abstractNumId w:val="0"/>
   </w:num>
   <w:num w:numId="2">
+    <w:abstractNumId w:val="2"/>
+  </w:num>
+  <w:num w:numId="3">
     <w:abstractNumId w:val="1"/>
+  </w:num>
+  <w:num w:numId="4">
+    <w:abstractNumId w:val="3"/>
   </w:num>
 </w:numbering>
 </file>

</xml_diff>

<commit_message>
Résolution erreur utilisateur selection Lotus
</commit_message>
<xml_diff>
--- a/Guide de survie.docx
+++ b/Guide de survie.docx
@@ -92,7 +92,7 @@
               </wp:anchor>
             </w:drawing>
           </mc:Choice>
-          <mc:Fallback xmlns:sl="http://schemas.openxmlformats.org/schemaLibrary/2006/main" xmlns:a="http://schemas.openxmlformats.org/drawingml/2006/main" xmlns:pic="http://schemas.openxmlformats.org/drawingml/2006/picture" xmlns:c="http://schemas.openxmlformats.org/drawingml/2006/chart" xmlns:lc="http://schemas.openxmlformats.org/drawingml/2006/lockedCanvas" xmlns:dgm="http://schemas.openxmlformats.org/drawingml/2006/diagram">
+          <mc:Fallback xmlns:dgm="http://schemas.openxmlformats.org/drawingml/2006/diagram" xmlns:lc="http://schemas.openxmlformats.org/drawingml/2006/lockedCanvas" xmlns:c="http://schemas.openxmlformats.org/drawingml/2006/chart" xmlns:pic="http://schemas.openxmlformats.org/drawingml/2006/picture" xmlns:a="http://schemas.openxmlformats.org/drawingml/2006/main" xmlns:sl="http://schemas.openxmlformats.org/schemaLibrary/2006/main">
             <w:drawing>
               <wp:anchor allowOverlap="1" behindDoc="0" distB="0" distT="0" distL="114300" distR="114300" hidden="0" layoutInCell="1" locked="0" relativeHeight="0" simplePos="0">
                 <wp:simplePos x="0" y="0"/>
@@ -1834,10 +1834,7 @@
                                 <w:t>5</w:t>
                               </w:r>
                               <w:r>
-                                <w:t xml:space="preserve"> : Insertion </w:t>
-                              </w:r>
-                              <w:r>
-                                <w:t>du bouton de commande de la macro</w:t>
+                                <w:t xml:space="preserve"> : Insertion du bouton de commande de la macro</w:t>
                               </w:r>
                             </w:p>
                           </w:txbxContent>
@@ -1885,10 +1882,7 @@
                           <w:t>5</w:t>
                         </w:r>
                         <w:r>
-                          <w:t xml:space="preserve"> : Insertion </w:t>
-                        </w:r>
-                        <w:r>
-                          <w:t>du bouton de commande de la macro</w:t>
+                          <w:t xml:space="preserve"> : Insertion du bouton de commande de la macro</w:t>
                         </w:r>
                       </w:p>
                     </w:txbxContent>
@@ -2118,18 +2112,7 @@
           <w:sz w:val="19"/>
           <w:szCs w:val="20"/>
         </w:rPr>
-        <w:t>Affiche les propriété</w:t>
-      </w:r>
-      <w:r>
-        <w:rPr>
-          <w:rFonts w:ascii="Open Sans" w:hAnsi="Open Sans"/>
-          <w:b/>
-          <w:i/>
-          <w:iCs/>
-          <w:sz w:val="19"/>
-          <w:szCs w:val="20"/>
-        </w:rPr>
-        <w:t xml:space="preserve">s </w:t>
+        <w:t xml:space="preserve">Affiche les propriétés </w:t>
       </w:r>
       <w:r>
         <w:rPr>
@@ -2491,10 +2474,7 @@
                                 <w:t>6</w:t>
                               </w:r>
                               <w:r>
-                                <w:t xml:space="preserve"> :</w:t>
-                              </w:r>
-                              <w:r>
-                                <w:t xml:space="preserve"> </w:t>
+                                <w:t xml:space="preserve"> : </w:t>
                               </w:r>
                               <w:proofErr w:type="spellStart"/>
                               <w:r>
@@ -2559,10 +2539,7 @@
                           <w:t>6</w:t>
                         </w:r>
                         <w:r>
-                          <w:t xml:space="preserve"> :</w:t>
-                        </w:r>
-                        <w:r>
-                          <w:t xml:space="preserve"> </w:t>
+                          <w:t xml:space="preserve"> : </w:t>
                         </w:r>
                         <w:proofErr w:type="spellStart"/>
                         <w:r>
@@ -2787,9 +2764,9 @@
           <w:sz w:val="24"/>
           <w:szCs w:val="24"/>
         </w:rPr>
-        <w:t xml:space="preserve"> respectifs permettent de sélectionner le </w:t>
-      </w:r>
-      <w:proofErr w:type="gramStart"/>
+        <w:t xml:space="preserve"> respectifs permettent de sélectionner le fichier .</w:t>
+      </w:r>
+      <w:proofErr w:type="spellStart"/>
       <w:r>
         <w:rPr>
           <w:rFonts w:ascii="Open Sans" w:eastAsia="Open Sans" w:hAnsi="Open Sans" w:cs="Open Sans"/>
@@ -2797,9 +2774,8 @@
           <w:sz w:val="24"/>
           <w:szCs w:val="24"/>
         </w:rPr>
-        <w:t>fichier .</w:t>
-      </w:r>
-      <w:proofErr w:type="spellStart"/>
+        <w:t>d</w:t>
+      </w:r>
       <w:r>
         <w:rPr>
           <w:rFonts w:ascii="Open Sans" w:eastAsia="Open Sans" w:hAnsi="Open Sans" w:cs="Open Sans"/>
@@ -2807,10 +2783,9 @@
           <w:sz w:val="24"/>
           <w:szCs w:val="24"/>
         </w:rPr>
-        <w:t>dta</w:t>
+        <w:t>at</w:t>
       </w:r>
       <w:proofErr w:type="spellEnd"/>
-      <w:proofErr w:type="gramEnd"/>
       <w:r>
         <w:rPr>
           <w:rFonts w:ascii="Open Sans" w:eastAsia="Open Sans" w:hAnsi="Open Sans" w:cs="Open Sans"/>
@@ -3370,7 +3345,7 @@
             </wp:anchor>
           </w:drawing>
         </mc:Choice>
-        <mc:Fallback xmlns:sl="http://schemas.openxmlformats.org/schemaLibrary/2006/main" xmlns:a="http://schemas.openxmlformats.org/drawingml/2006/main" xmlns:pic="http://schemas.openxmlformats.org/drawingml/2006/picture" xmlns:c="http://schemas.openxmlformats.org/drawingml/2006/chart" xmlns:lc="http://schemas.openxmlformats.org/drawingml/2006/lockedCanvas" xmlns:dgm="http://schemas.openxmlformats.org/drawingml/2006/diagram">
+        <mc:Fallback xmlns:dgm="http://schemas.openxmlformats.org/drawingml/2006/diagram" xmlns:lc="http://schemas.openxmlformats.org/drawingml/2006/lockedCanvas" xmlns:c="http://schemas.openxmlformats.org/drawingml/2006/chart" xmlns:pic="http://schemas.openxmlformats.org/drawingml/2006/picture" xmlns:a="http://schemas.openxmlformats.org/drawingml/2006/main" xmlns:sl="http://schemas.openxmlformats.org/schemaLibrary/2006/main">
           <w:drawing>
             <wp:anchor allowOverlap="1" behindDoc="0" distB="0" distT="0" distL="114300" distR="114300" hidden="0" layoutInCell="1" locked="0" relativeHeight="0" simplePos="0">
               <wp:simplePos x="0" y="0"/>

</xml_diff>

<commit_message>
Résolution erreur utilisateur sélection Wireframe
</commit_message>
<xml_diff>
--- a/Guide de survie.docx
+++ b/Guide de survie.docx
@@ -92,7 +92,7 @@
               </wp:anchor>
             </w:drawing>
           </mc:Choice>
-          <mc:Fallback xmlns:dgm="http://schemas.openxmlformats.org/drawingml/2006/diagram" xmlns:lc="http://schemas.openxmlformats.org/drawingml/2006/lockedCanvas" xmlns:c="http://schemas.openxmlformats.org/drawingml/2006/chart" xmlns:pic="http://schemas.openxmlformats.org/drawingml/2006/picture" xmlns:a="http://schemas.openxmlformats.org/drawingml/2006/main" xmlns:sl="http://schemas.openxmlformats.org/schemaLibrary/2006/main">
+          <mc:Fallback xmlns:sl="http://schemas.openxmlformats.org/schemaLibrary/2006/main" xmlns:a="http://schemas.openxmlformats.org/drawingml/2006/main" xmlns:pic="http://schemas.openxmlformats.org/drawingml/2006/picture" xmlns:c="http://schemas.openxmlformats.org/drawingml/2006/chart" xmlns:lc="http://schemas.openxmlformats.org/drawingml/2006/lockedCanvas" xmlns:dgm="http://schemas.openxmlformats.org/drawingml/2006/diagram">
             <w:drawing>
               <wp:anchor allowOverlap="1" behindDoc="0" distB="0" distT="0" distL="114300" distR="114300" hidden="0" layoutInCell="1" locked="0" relativeHeight="0" simplePos="0">
                 <wp:simplePos x="0" y="0"/>
@@ -2899,98 +2899,168 @@
         </w:rPr>
         <w:t>.</w:t>
       </w:r>
+    </w:p>
+    <w:p>
+      <w:pPr>
+        <w:rPr>
+          <w:rFonts w:ascii="Open Sans" w:eastAsia="Open Sans" w:hAnsi="Open Sans" w:cs="Open Sans"/>
+          <w:bCs/>
+          <w:sz w:val="24"/>
+          <w:szCs w:val="24"/>
+        </w:rPr>
+      </w:pPr>
+      <w:r>
+        <w:rPr>
+          <w:rFonts w:ascii="Open Sans" w:eastAsia="Open Sans" w:hAnsi="Open Sans" w:cs="Open Sans"/>
+          <w:bCs/>
+          <w:sz w:val="24"/>
+          <w:szCs w:val="24"/>
+        </w:rPr>
+        <w:t xml:space="preserve">Notez qu’il faut absolument avoir sélectionné un fichier Lotus et un </w:t>
+      </w:r>
+      <w:proofErr w:type="spellStart"/>
+      <w:r>
+        <w:rPr>
+          <w:rFonts w:ascii="Open Sans" w:eastAsia="Open Sans" w:hAnsi="Open Sans" w:cs="Open Sans"/>
+          <w:bCs/>
+          <w:sz w:val="24"/>
+          <w:szCs w:val="24"/>
+        </w:rPr>
+        <w:t>Wireframe.CATProduct</w:t>
+      </w:r>
+      <w:proofErr w:type="spellEnd"/>
+      <w:r>
+        <w:rPr>
+          <w:rFonts w:ascii="Open Sans" w:eastAsia="Open Sans" w:hAnsi="Open Sans" w:cs="Open Sans"/>
+          <w:bCs/>
+          <w:sz w:val="24"/>
+          <w:szCs w:val="24"/>
+        </w:rPr>
+        <w:t xml:space="preserve"> pour pouvoir </w:t>
+      </w:r>
+      <w:proofErr w:type="gramStart"/>
+      <w:r>
+        <w:rPr>
+          <w:rFonts w:ascii="Open Sans" w:eastAsia="Open Sans" w:hAnsi="Open Sans" w:cs="Open Sans"/>
+          <w:bCs/>
+          <w:sz w:val="24"/>
+          <w:szCs w:val="24"/>
+        </w:rPr>
+        <w:t>updaté</w:t>
+      </w:r>
+      <w:proofErr w:type="gramEnd"/>
+      <w:r>
+        <w:rPr>
+          <w:rFonts w:ascii="Open Sans" w:eastAsia="Open Sans" w:hAnsi="Open Sans" w:cs="Open Sans"/>
+          <w:bCs/>
+          <w:sz w:val="24"/>
+          <w:szCs w:val="24"/>
+        </w:rPr>
+        <w:t xml:space="preserve"> les points, mais que l’update d’autres </w:t>
+      </w:r>
+      <w:proofErr w:type="spellStart"/>
+      <w:r>
+        <w:rPr>
+          <w:rFonts w:ascii="Open Sans" w:eastAsia="Open Sans" w:hAnsi="Open Sans" w:cs="Open Sans"/>
+          <w:bCs/>
+          <w:sz w:val="24"/>
+          <w:szCs w:val="24"/>
+        </w:rPr>
+        <w:t>Products</w:t>
+      </w:r>
+      <w:proofErr w:type="spellEnd"/>
+      <w:r>
+        <w:rPr>
+          <w:rFonts w:ascii="Open Sans" w:eastAsia="Open Sans" w:hAnsi="Open Sans" w:cs="Open Sans"/>
+          <w:bCs/>
+          <w:sz w:val="24"/>
+          <w:szCs w:val="24"/>
+        </w:rPr>
+        <w:t xml:space="preserve"> n’est pas obligatoire</w:t>
+      </w:r>
+    </w:p>
+    <w:p>
+      <w:pPr>
+        <w:jc w:val="center"/>
+        <w:rPr>
+          <w:rFonts w:ascii="Open Sans" w:eastAsia="Open Sans" w:hAnsi="Open Sans" w:cs="Open Sans"/>
+          <w:b/>
+          <w:sz w:val="24"/>
+          <w:szCs w:val="24"/>
+        </w:rPr>
+      </w:pPr>
+    </w:p>
+    <w:p>
+      <w:pPr>
+        <w:jc w:val="center"/>
+        <w:rPr>
+          <w:rFonts w:ascii="Open Sans" w:eastAsia="Open Sans" w:hAnsi="Open Sans" w:cs="Open Sans"/>
+          <w:b/>
+          <w:sz w:val="24"/>
+          <w:szCs w:val="24"/>
+        </w:rPr>
+      </w:pPr>
+    </w:p>
+    <w:p>
+      <w:pPr>
+        <w:jc w:val="center"/>
+        <w:rPr>
+          <w:rFonts w:ascii="Open Sans" w:eastAsia="Open Sans" w:hAnsi="Open Sans" w:cs="Open Sans"/>
+          <w:b/>
+          <w:sz w:val="24"/>
+          <w:szCs w:val="24"/>
+        </w:rPr>
+      </w:pPr>
+    </w:p>
+    <w:p>
+      <w:pPr>
+        <w:rPr>
+          <w:rFonts w:ascii="Open Sans" w:eastAsia="Open Sans" w:hAnsi="Open Sans" w:cs="Open Sans"/>
+          <w:b/>
+          <w:sz w:val="24"/>
+          <w:szCs w:val="24"/>
+        </w:rPr>
+      </w:pPr>
+      <w:r>
+        <w:rPr>
+          <w:rFonts w:ascii="Open Sans" w:eastAsia="Open Sans" w:hAnsi="Open Sans" w:cs="Open Sans"/>
+          <w:b/>
+          <w:sz w:val="24"/>
+          <w:szCs w:val="24"/>
+        </w:rPr>
+        <w:t>Ne pas renommer les points que v</w:t>
+      </w:r>
       <w:bookmarkStart w:id="0" w:name="_GoBack"/>
       <w:bookmarkEnd w:id="0"/>
-    </w:p>
-    <w:p>
-      <w:pPr>
-        <w:rPr>
-          <w:rFonts w:ascii="Open Sans" w:eastAsia="Open Sans" w:hAnsi="Open Sans" w:cs="Open Sans"/>
-          <w:bCs/>
-          <w:sz w:val="24"/>
-          <w:szCs w:val="24"/>
-        </w:rPr>
-      </w:pPr>
-      <w:r>
-        <w:rPr>
-          <w:rFonts w:ascii="Open Sans" w:eastAsia="Open Sans" w:hAnsi="Open Sans" w:cs="Open Sans"/>
-          <w:bCs/>
-          <w:sz w:val="24"/>
-          <w:szCs w:val="24"/>
-        </w:rPr>
-        <w:t xml:space="preserve">Notez qu’il faut absolument avoir sélectionné un fichier Lotus et un </w:t>
+      <w:r>
+        <w:rPr>
+          <w:rFonts w:ascii="Open Sans" w:eastAsia="Open Sans" w:hAnsi="Open Sans" w:cs="Open Sans"/>
+          <w:b/>
+          <w:sz w:val="24"/>
+          <w:szCs w:val="24"/>
+        </w:rPr>
+        <w:t xml:space="preserve">ous utilisez dans </w:t>
       </w:r>
       <w:proofErr w:type="spellStart"/>
       <w:r>
         <w:rPr>
           <w:rFonts w:ascii="Open Sans" w:eastAsia="Open Sans" w:hAnsi="Open Sans" w:cs="Open Sans"/>
-          <w:bCs/>
-          <w:sz w:val="24"/>
-          <w:szCs w:val="24"/>
-        </w:rPr>
-        <w:t>Wireframe.CATProduct</w:t>
+          <w:b/>
+          <w:sz w:val="24"/>
+          <w:szCs w:val="24"/>
+        </w:rPr>
+        <w:t>Lotus_Point</w:t>
       </w:r>
       <w:proofErr w:type="spellEnd"/>
       <w:r>
         <w:rPr>
           <w:rFonts w:ascii="Open Sans" w:eastAsia="Open Sans" w:hAnsi="Open Sans" w:cs="Open Sans"/>
-          <w:bCs/>
-          <w:sz w:val="24"/>
-          <w:szCs w:val="24"/>
-        </w:rPr>
-        <w:t xml:space="preserve"> pour pouvoir </w:t>
-      </w:r>
-      <w:proofErr w:type="gramStart"/>
-      <w:r>
-        <w:rPr>
-          <w:rFonts w:ascii="Open Sans" w:eastAsia="Open Sans" w:hAnsi="Open Sans" w:cs="Open Sans"/>
-          <w:bCs/>
-          <w:sz w:val="24"/>
-          <w:szCs w:val="24"/>
-        </w:rPr>
-        <w:t>updaté</w:t>
-      </w:r>
-      <w:proofErr w:type="gramEnd"/>
-      <w:r>
-        <w:rPr>
-          <w:rFonts w:ascii="Open Sans" w:eastAsia="Open Sans" w:hAnsi="Open Sans" w:cs="Open Sans"/>
-          <w:bCs/>
-          <w:sz w:val="24"/>
-          <w:szCs w:val="24"/>
-        </w:rPr>
-        <w:t xml:space="preserve"> les points, mais que l’update d’autres </w:t>
-      </w:r>
-      <w:proofErr w:type="spellStart"/>
-      <w:r>
-        <w:rPr>
-          <w:rFonts w:ascii="Open Sans" w:eastAsia="Open Sans" w:hAnsi="Open Sans" w:cs="Open Sans"/>
-          <w:bCs/>
-          <w:sz w:val="24"/>
-          <w:szCs w:val="24"/>
-        </w:rPr>
-        <w:t>Products</w:t>
-      </w:r>
-      <w:proofErr w:type="spellEnd"/>
-      <w:r>
-        <w:rPr>
-          <w:rFonts w:ascii="Open Sans" w:eastAsia="Open Sans" w:hAnsi="Open Sans" w:cs="Open Sans"/>
-          <w:bCs/>
-          <w:sz w:val="24"/>
-          <w:szCs w:val="24"/>
-        </w:rPr>
-        <w:t xml:space="preserve"> n’est pas obligatoire</w:t>
-      </w:r>
-    </w:p>
-    <w:p>
-      <w:pPr>
-        <w:jc w:val="center"/>
-        <w:rPr>
-          <w:rFonts w:ascii="Open Sans" w:eastAsia="Open Sans" w:hAnsi="Open Sans" w:cs="Open Sans"/>
-          <w:b/>
-          <w:sz w:val="24"/>
-          <w:szCs w:val="24"/>
-        </w:rPr>
-      </w:pPr>
+          <w:b/>
+          <w:sz w:val="24"/>
+          <w:szCs w:val="24"/>
+        </w:rPr>
+        <w:t>, sinon la macro ne les mettra pas à jour ! De plus, renommez les points également dans Lotus, c’est comme si vous créez un nouveau point dans Catia, donc ne les renommez pas !</w:t>
+      </w:r>
     </w:p>
     <w:sectPr>
       <w:headerReference w:type="even" r:id="rId18"/>
@@ -3345,7 +3415,7 @@
             </wp:anchor>
           </w:drawing>
         </mc:Choice>
-        <mc:Fallback xmlns:dgm="http://schemas.openxmlformats.org/drawingml/2006/diagram" xmlns:lc="http://schemas.openxmlformats.org/drawingml/2006/lockedCanvas" xmlns:c="http://schemas.openxmlformats.org/drawingml/2006/chart" xmlns:pic="http://schemas.openxmlformats.org/drawingml/2006/picture" xmlns:a="http://schemas.openxmlformats.org/drawingml/2006/main" xmlns:sl="http://schemas.openxmlformats.org/schemaLibrary/2006/main">
+        <mc:Fallback xmlns:sl="http://schemas.openxmlformats.org/schemaLibrary/2006/main" xmlns:a="http://schemas.openxmlformats.org/drawingml/2006/main" xmlns:pic="http://schemas.openxmlformats.org/drawingml/2006/picture" xmlns:c="http://schemas.openxmlformats.org/drawingml/2006/chart" xmlns:lc="http://schemas.openxmlformats.org/drawingml/2006/lockedCanvas" xmlns:dgm="http://schemas.openxmlformats.org/drawingml/2006/diagram">
           <w:drawing>
             <wp:anchor allowOverlap="1" behindDoc="0" distB="0" distT="0" distL="114300" distR="114300" hidden="0" layoutInCell="1" locked="0" relativeHeight="0" simplePos="0">
               <wp:simplePos x="0" y="0"/>

</xml_diff>